<commit_message>
add alternative post script
</commit_message>
<xml_diff>
--- a/version-control-report.docx
+++ b/version-control-report.docx
@@ -5,11 +5,11 @@
     <w:p>
       <w:pPr>
         <w:pStyle w:val="Attribution"/>
-      </w:pPr>
-      <w:r>
-        <w:rPr>
-          <w:rtl w:val="0"/>
-          <w:lang w:val="en-US"/>
+        <w:bidi w:val="0"/>
+      </w:pPr>
+      <w:r>
+        <w:rPr>
+          <w:rtl w:val="0"/>
         </w:rPr>
         <w:t>Evans Mutwiri</w:t>
       </w:r>
@@ -17,13 +17,14 @@
     <w:p>
       <w:pPr>
         <w:pStyle w:val="Attribution"/>
+        <w:bidi w:val="0"/>
       </w:pPr>
       <w:r>
         <w:rPr/>
         <w:fldChar w:fldCharType="begin" w:fldLock="0"/>
       </w:r>
       <w:r>
-        <w:instrText xml:space="preserve"> DATE \@ "MMMM d, y" </w:instrText>
+        <w:instrText xml:space="preserve"> DATE \@ "d MMMM y" </w:instrText>
       </w:r>
       <w:r>
         <w:rPr/>
@@ -32,23 +33,24 @@
       <w:r>
         <w:rPr>
           <w:rtl w:val="0"/>
-          <w:lang w:val="en-US"/>
         </w:rPr>
         <w:t>4 April 2022</w:t>
       </w:r>
       <w:r>
         <w:rPr/>
-        <w:fldChar w:fldCharType="end" w:fldLock="0"/>
+        <w:fldChar w:fldCharType="end" w:fldLock="1"/>
       </w:r>
     </w:p>
     <w:p>
       <w:pPr>
         <w:pStyle w:val="Attribution"/>
+        <w:bidi w:val="0"/>
       </w:pPr>
     </w:p>
     <w:p>
       <w:pPr>
         <w:pStyle w:val="Attribution"/>
+        <w:bidi w:val="0"/>
       </w:pPr>
     </w:p>
     <w:p>
@@ -61,7 +63,6 @@
           <w:color w:val="000000"/>
           <w:sz w:val="36"/>
           <w:szCs w:val="36"/>
-          <w:u w:color="000000"/>
           <w14:textFill>
             <w14:solidFill>
               <w14:srgbClr w14:val="000000"/>
@@ -77,7 +78,6 @@
           <w:color w:val="000000"/>
           <w:sz w:val="36"/>
           <w:szCs w:val="36"/>
-          <w:u w:color="000000"/>
           <w:rtl w:val="0"/>
           <w:lang w:val="en-US"/>
           <w14:textFill>
@@ -92,11 +92,16 @@
     <w:p>
       <w:pPr>
         <w:pStyle w:val="Body 2"/>
+        <w:bidi w:val="0"/>
       </w:pPr>
     </w:p>
     <w:p>
       <w:pPr>
         <w:pStyle w:val="Body 2"/>
+        <w:rPr>
+          <w:b w:val="0"/>
+          <w:bCs w:val="0"/>
+        </w:rPr>
       </w:pPr>
       <w:r>
         <w:rPr>
@@ -109,6 +114,8 @@
       </w:r>
       <w:r>
         <w:rPr>
+          <w:b w:val="0"/>
+          <w:bCs w:val="0"/>
           <w:rtl w:val="0"/>
           <w:lang w:val="en-US"/>
         </w:rPr>
@@ -118,9 +125,15 @@
     <w:p>
       <w:pPr>
         <w:pStyle w:val="Body 2"/>
-      </w:pPr>
-      <w:r>
-        <w:rPr>
+        <w:rPr>
+          <w:b w:val="0"/>
+          <w:bCs w:val="0"/>
+        </w:rPr>
+      </w:pPr>
+      <w:r>
+        <w:rPr>
+          <w:b w:val="0"/>
+          <w:bCs w:val="0"/>
           <w:rtl w:val="0"/>
           <w:lang w:val="en-US"/>
         </w:rPr>
@@ -130,11 +143,19 @@
     <w:p>
       <w:pPr>
         <w:pStyle w:val="Body 2"/>
+        <w:rPr>
+          <w:b w:val="0"/>
+          <w:bCs w:val="0"/>
+        </w:rPr>
       </w:pPr>
     </w:p>
     <w:p>
       <w:pPr>
         <w:pStyle w:val="Body 2"/>
+        <w:rPr>
+          <w:b w:val="0"/>
+          <w:bCs w:val="0"/>
+        </w:rPr>
       </w:pPr>
       <w:r>
         <w:rPr>
@@ -147,6 +168,8 @@
       </w:r>
       <w:r>
         <w:rPr>
+          <w:b w:val="0"/>
+          <w:bCs w:val="0"/>
           <w:rtl w:val="0"/>
           <w:lang w:val="en-US"/>
         </w:rPr>
@@ -156,6 +179,10 @@
     <w:p>
       <w:pPr>
         <w:pStyle w:val="Body 2"/>
+        <w:rPr>
+          <w:b w:val="0"/>
+          <w:bCs w:val="0"/>
+        </w:rPr>
       </w:pPr>
     </w:p>
     <w:p>
@@ -177,6 +204,8 @@
       </w:r>
       <w:r>
         <w:rPr>
+          <w:b w:val="0"/>
+          <w:bCs w:val="0"/>
           <w:rtl w:val="0"/>
           <w:lang w:val="en-US"/>
         </w:rPr>
@@ -195,9 +224,13 @@
     <w:p>
       <w:pPr>
         <w:pStyle w:val="Default"/>
+        <w:bidi w:val="0"/>
         <w:spacing w:after="0" w:line="240" w:lineRule="auto"/>
+        <w:ind w:left="0" w:right="0" w:firstLine="0"/>
+        <w:jc w:val="left"/>
         <w:rPr>
           <w:rFonts w:ascii="Times Roman" w:cs="Times Roman" w:hAnsi="Times Roman" w:eastAsia="Times Roman"/>
+          <w:rtl w:val="0"/>
         </w:rPr>
       </w:pPr>
     </w:p>
@@ -205,16 +238,16 @@
       <w:tblPr>
         <w:tblW w:w="9020" w:type="dxa"/>
         <w:jc w:val="left"/>
-        <w:tblInd w:w="216" w:type="dxa"/>
+        <w:tblInd w:w="108" w:type="dxa"/>
         <w:tblBorders>
-          <w:top w:val="single" w:color="ffffff" w:sz="8" w:space="0" w:shadow="0" w:frame="0"/>
-          <w:left w:val="single" w:color="ffffff" w:sz="8" w:space="0" w:shadow="0" w:frame="0"/>
-          <w:bottom w:val="single" w:color="ffffff" w:sz="8" w:space="0" w:shadow="0" w:frame="0"/>
-          <w:right w:val="single" w:color="ffffff" w:sz="8" w:space="0" w:shadow="0" w:frame="0"/>
-          <w:insideH w:val="single" w:color="ffffff" w:sz="8" w:space="0" w:shadow="0" w:frame="0"/>
-          <w:insideV w:val="single" w:color="ffffff" w:sz="8" w:space="0" w:shadow="0" w:frame="0"/>
+          <w:top w:val="single" w:color="8ea47c" w:sz="2" w:space="0" w:shadow="0" w:frame="0"/>
+          <w:left w:val="single" w:color="8ea47c" w:sz="2" w:space="0" w:shadow="0" w:frame="0"/>
+          <w:bottom w:val="single" w:color="8ea47c" w:sz="2" w:space="0" w:shadow="0" w:frame="0"/>
+          <w:right w:val="single" w:color="8ea47c" w:sz="2" w:space="0" w:shadow="0" w:frame="0"/>
+          <w:insideH w:val="single" w:color="8ea47c" w:sz="2" w:space="0" w:shadow="0" w:frame="0"/>
+          <w:insideV w:val="single" w:color="8ea47c" w:sz="2" w:space="0" w:shadow="0" w:frame="0"/>
         </w:tblBorders>
-        <w:shd w:val="clear" w:color="auto" w:fill="e0e6ed"/>
+        <w:shd w:val="clear" w:color="auto" w:fill="f4f8ee"/>
         <w:tblLayout w:type="fixed"/>
       </w:tblPr>
       <w:tblGrid>
@@ -223,10 +256,10 @@
       </w:tblGrid>
       <w:tr>
         <w:tblPrEx>
-          <w:shd w:val="clear" w:color="auto" w:fill="e0e6ed"/>
+          <w:shd w:val="clear" w:color="auto" w:fill="f4f8ee"/>
         </w:tblPrEx>
         <w:trPr>
-          <w:trHeight w:val="300" w:hRule="atLeast"/>
+          <w:trHeight w:val="288" w:hRule="atLeast"/>
         </w:trPr>
         <w:tc>
           <w:tcPr>
@@ -249,14 +282,18 @@
           <w:p>
             <w:pPr>
               <w:pStyle w:val="Default"/>
+              <w:bidi w:val="0"/>
               <w:spacing w:after="0" w:line="240" w:lineRule="auto"/>
+              <w:ind w:left="0" w:right="0" w:firstLine="0"/>
+              <w:jc w:val="left"/>
+              <w:rPr>
+                <w:rtl w:val="0"/>
+              </w:rPr>
             </w:pPr>
             <w:r>
               <w:rPr>
                 <w:rFonts w:ascii="Times Roman" w:hAnsi="Times Roman"/>
-                <w:shd w:val="nil" w:color="auto" w:fill="auto"/>
-                <w:rtl w:val="0"/>
-                <w:lang w:val="fr-FR"/>
+                <w:rtl w:val="0"/>
               </w:rPr>
               <w:t>Command</w:t>
             </w:r>
@@ -264,7 +301,7 @@
         </w:tc>
         <w:tc>
           <w:tcPr>
-            <w:tcW w:type="dxa" w:w="4601"/>
+            <w:tcW w:type="dxa" w:w="4600"/>
             <w:tcBorders>
               <w:top w:val="nil"/>
               <w:left w:val="nil"/>
@@ -287,16 +324,19 @@
                 <w:ilvl w:val="0"/>
                 <w:numId w:val="1"/>
               </w:numPr>
+              <w:bidi w:val="0"/>
               <w:spacing w:after="0" w:line="240" w:lineRule="auto"/>
+              <w:ind w:right="0"/>
+              <w:jc w:val="left"/>
               <w:rPr>
                 <w:rFonts w:ascii="Times Roman" w:hAnsi="Times Roman"/>
+                <w:rtl w:val="0"/>
                 <w:lang w:val="en-US"/>
               </w:rPr>
             </w:pPr>
             <w:r>
               <w:rPr>
                 <w:rFonts w:ascii="Times Roman" w:hAnsi="Times Roman"/>
-                <w:shd w:val="nil" w:color="auto" w:fill="auto"/>
                 <w:rtl w:val="0"/>
                 <w:lang w:val="en-US"/>
               </w:rPr>
@@ -307,10 +347,10 @@
       </w:tr>
       <w:tr>
         <w:tblPrEx>
-          <w:shd w:val="clear" w:color="auto" w:fill="e0e6ed"/>
+          <w:shd w:val="clear" w:color="auto" w:fill="f4f8ee"/>
         </w:tblPrEx>
         <w:trPr>
-          <w:trHeight w:val="460" w:hRule="atLeast"/>
+          <w:trHeight w:val="440" w:hRule="atLeast"/>
         </w:trPr>
         <w:tc>
           <w:tcPr>
@@ -333,37 +373,32 @@
           <w:p>
             <w:pPr>
               <w:pStyle w:val="Table Style 2"/>
-              <w:rPr>
-                <w:shd w:val="nil" w:color="auto" w:fill="auto"/>
-              </w:rPr>
+              <w:bidi w:val="0"/>
             </w:pPr>
             <w:r>
               <w:rPr>
-                <w:shd w:val="nil" w:color="auto" w:fill="auto"/>
-                <w:rtl w:val="0"/>
-                <w:lang w:val="en-US"/>
+                <w:rFonts w:ascii="Baskerville" w:cs="Arial Unicode MS" w:hAnsi="Baskerville" w:eastAsia="Arial Unicode MS"/>
+                <w:rtl w:val="0"/>
               </w:rPr>
               <w:t xml:space="preserve">git config --global user.name </w:t>
             </w:r>
             <w:r>
               <w:rPr>
-                <w:shd w:val="nil" w:color="auto" w:fill="auto"/>
-                <w:rtl w:val="1"/>
-                <w:lang w:val="ar-SA" w:bidi="ar-SA"/>
+                <w:rFonts w:ascii="Baskerville" w:cs="Arial Unicode MS" w:hAnsi="Baskerville" w:eastAsia="Arial Unicode MS" w:hint="default"/>
+                <w:rtl w:val="0"/>
               </w:rPr>
               <w:t>“</w:t>
             </w:r>
             <w:r>
               <w:rPr>
-                <w:shd w:val="nil" w:color="auto" w:fill="auto"/>
-                <w:rtl w:val="0"/>
-                <w:lang w:val="en-US"/>
+                <w:rFonts w:ascii="Baskerville" w:cs="Arial Unicode MS" w:hAnsi="Baskerville" w:eastAsia="Arial Unicode MS"/>
+                <w:rtl w:val="0"/>
               </w:rPr>
               <w:t>[firstname lastname]</w:t>
             </w:r>
             <w:r>
               <w:rPr>
-                <w:shd w:val="nil" w:color="auto" w:fill="auto"/>
+                <w:rFonts w:ascii="Baskerville" w:cs="Arial Unicode MS" w:hAnsi="Baskerville" w:eastAsia="Arial Unicode MS" w:hint="default"/>
                 <w:rtl w:val="0"/>
               </w:rPr>
               <w:t>”</w:t>
@@ -373,39 +408,31 @@
             <w:pPr>
               <w:pStyle w:val="Table Style 2"/>
               <w:bidi w:val="0"/>
-              <w:ind w:left="0" w:right="0" w:firstLine="0"/>
-              <w:jc w:val="left"/>
-              <w:rPr>
-                <w:rtl w:val="0"/>
-              </w:rPr>
             </w:pPr>
             <w:r>
               <w:rPr>
-                <w:shd w:val="nil" w:color="auto" w:fill="auto"/>
-                <w:rtl w:val="0"/>
-                <w:lang w:val="en-US"/>
+                <w:rFonts w:ascii="Baskerville" w:cs="Arial Unicode MS" w:hAnsi="Baskerville" w:eastAsia="Arial Unicode MS"/>
+                <w:rtl w:val="0"/>
               </w:rPr>
               <w:t xml:space="preserve">git config --global user.email </w:t>
             </w:r>
             <w:r>
               <w:rPr>
-                <w:shd w:val="nil" w:color="auto" w:fill="auto"/>
-                <w:rtl w:val="1"/>
-                <w:lang w:val="ar-SA" w:bidi="ar-SA"/>
+                <w:rFonts w:ascii="Baskerville" w:cs="Arial Unicode MS" w:hAnsi="Baskerville" w:eastAsia="Arial Unicode MS" w:hint="default"/>
+                <w:rtl w:val="0"/>
               </w:rPr>
               <w:t>“</w:t>
             </w:r>
             <w:r>
               <w:rPr>
-                <w:shd w:val="nil" w:color="auto" w:fill="auto"/>
-                <w:rtl w:val="0"/>
-                <w:lang w:val="en-US"/>
+                <w:rFonts w:ascii="Baskerville" w:cs="Arial Unicode MS" w:hAnsi="Baskerville" w:eastAsia="Arial Unicode MS"/>
+                <w:rtl w:val="0"/>
               </w:rPr>
               <w:t>[valid-email]</w:t>
             </w:r>
             <w:r>
               <w:rPr>
-                <w:shd w:val="nil" w:color="auto" w:fill="auto"/>
+                <w:rFonts w:ascii="Baskerville" w:cs="Arial Unicode MS" w:hAnsi="Baskerville" w:eastAsia="Arial Unicode MS" w:hint="default"/>
                 <w:rtl w:val="0"/>
               </w:rPr>
               <w:t xml:space="preserve">” </w:t>
@@ -414,7 +441,7 @@
         </w:tc>
         <w:tc>
           <w:tcPr>
-            <w:tcW w:type="dxa" w:w="4601"/>
+            <w:tcW w:type="dxa" w:w="4600"/>
             <w:tcBorders>
               <w:top w:val="nil"/>
               <w:left w:val="nil"/>
@@ -433,12 +460,12 @@
           <w:p>
             <w:pPr>
               <w:pStyle w:val="Table Style 2"/>
+              <w:bidi w:val="0"/>
             </w:pPr>
             <w:r>
               <w:rPr>
-                <w:shd w:val="nil" w:color="auto" w:fill="auto"/>
-                <w:rtl w:val="0"/>
-                <w:lang w:val="en-US"/>
+                <w:rFonts w:ascii="Baskerville" w:cs="Arial Unicode MS" w:hAnsi="Baskerville" w:eastAsia="Arial Unicode MS"/>
+                <w:rtl w:val="0"/>
               </w:rPr>
               <w:t>- Set globally the name and email of the attributed author.</w:t>
             </w:r>
@@ -447,7 +474,7 @@
       </w:tr>
       <w:tr>
         <w:tblPrEx>
-          <w:shd w:val="clear" w:color="auto" w:fill="e0e6ed"/>
+          <w:shd w:val="clear" w:color="auto" w:fill="f4f8ee"/>
         </w:tblPrEx>
         <w:trPr>
           <w:trHeight w:val="288" w:hRule="atLeast"/>
@@ -473,12 +500,12 @@
           <w:p>
             <w:pPr>
               <w:pStyle w:val="Table Style 2"/>
+              <w:bidi w:val="0"/>
             </w:pPr>
             <w:r>
               <w:rPr>
-                <w:shd w:val="nil" w:color="auto" w:fill="auto"/>
-                <w:rtl w:val="0"/>
-                <w:lang w:val="en-US"/>
+                <w:rFonts w:ascii="Baskerville" w:cs="Arial Unicode MS" w:hAnsi="Baskerville" w:eastAsia="Arial Unicode MS"/>
+                <w:rtl w:val="0"/>
               </w:rPr>
               <w:t>Git init</w:t>
             </w:r>
@@ -486,7 +513,7 @@
         </w:tc>
         <w:tc>
           <w:tcPr>
-            <w:tcW w:type="dxa" w:w="4601"/>
+            <w:tcW w:type="dxa" w:w="4600"/>
             <w:tcBorders>
               <w:top w:val="nil"/>
               <w:left w:val="nil"/>
@@ -505,12 +532,12 @@
           <w:p>
             <w:pPr>
               <w:pStyle w:val="Table Style 2"/>
+              <w:bidi w:val="0"/>
             </w:pPr>
             <w:r>
               <w:rPr>
-                <w:shd w:val="nil" w:color="auto" w:fill="auto"/>
-                <w:rtl w:val="0"/>
-                <w:lang w:val="en-US"/>
+                <w:rFonts w:ascii="Baskerville" w:cs="Arial Unicode MS" w:hAnsi="Baskerville" w:eastAsia="Arial Unicode MS"/>
+                <w:rtl w:val="0"/>
               </w:rPr>
               <w:t>- Initialise a folder as a git repository.</w:t>
             </w:r>
@@ -519,7 +546,7 @@
       </w:tr>
       <w:tr>
         <w:tblPrEx>
-          <w:shd w:val="clear" w:color="auto" w:fill="e0e6ed"/>
+          <w:shd w:val="clear" w:color="auto" w:fill="f4f8ee"/>
         </w:tblPrEx>
         <w:trPr>
           <w:trHeight w:val="288" w:hRule="atLeast"/>
@@ -545,12 +572,12 @@
           <w:p>
             <w:pPr>
               <w:pStyle w:val="Table Style 2"/>
+              <w:bidi w:val="0"/>
             </w:pPr>
             <w:r>
               <w:rPr>
-                <w:shd w:val="nil" w:color="auto" w:fill="auto"/>
-                <w:rtl w:val="0"/>
-                <w:lang w:val="en-US"/>
+                <w:rFonts w:ascii="Baskerville" w:cs="Arial Unicode MS" w:hAnsi="Baskerville" w:eastAsia="Arial Unicode MS"/>
+                <w:rtl w:val="0"/>
               </w:rPr>
               <w:t>Git clone [url]</w:t>
             </w:r>
@@ -558,7 +585,7 @@
         </w:tc>
         <w:tc>
           <w:tcPr>
-            <w:tcW w:type="dxa" w:w="4601"/>
+            <w:tcW w:type="dxa" w:w="4600"/>
             <w:tcBorders>
               <w:top w:val="nil"/>
               <w:left w:val="nil"/>
@@ -581,13 +608,11 @@
                 <w:ilvl w:val="0"/>
                 <w:numId w:val="2"/>
               </w:numPr>
-              <w:rPr>
-                <w:lang w:val="en-US"/>
-              </w:rPr>
+              <w:bidi w:val="0"/>
             </w:pPr>
             <w:r>
               <w:rPr>
-                <w:shd w:val="nil" w:color="auto" w:fill="auto"/>
+                <w:rFonts w:cs="Arial Unicode MS" w:eastAsia="Arial Unicode MS"/>
                 <w:rtl w:val="0"/>
                 <w:lang w:val="en-US"/>
               </w:rPr>
@@ -598,10 +623,10 @@
       </w:tr>
       <w:tr>
         <w:tblPrEx>
-          <w:shd w:val="clear" w:color="auto" w:fill="e0e6ed"/>
+          <w:shd w:val="clear" w:color="auto" w:fill="f4f8ee"/>
         </w:tblPrEx>
         <w:trPr>
-          <w:trHeight w:val="460" w:hRule="atLeast"/>
+          <w:trHeight w:val="440" w:hRule="atLeast"/>
         </w:trPr>
         <w:tc>
           <w:tcPr>
@@ -624,12 +649,12 @@
           <w:p>
             <w:pPr>
               <w:pStyle w:val="Table Style 2"/>
+              <w:bidi w:val="0"/>
             </w:pPr>
             <w:r>
               <w:rPr>
-                <w:shd w:val="nil" w:color="auto" w:fill="auto"/>
-                <w:rtl w:val="0"/>
-                <w:lang w:val="sv-SE"/>
+                <w:rFonts w:ascii="Baskerville" w:cs="Arial Unicode MS" w:hAnsi="Baskerville" w:eastAsia="Arial Unicode MS"/>
+                <w:rtl w:val="0"/>
               </w:rPr>
               <w:t>git status</w:t>
             </w:r>
@@ -637,7 +662,7 @@
         </w:tc>
         <w:tc>
           <w:tcPr>
-            <w:tcW w:type="dxa" w:w="4601"/>
+            <w:tcW w:type="dxa" w:w="4600"/>
             <w:tcBorders>
               <w:top w:val="nil"/>
               <w:left w:val="nil"/>
@@ -656,12 +681,12 @@
           <w:p>
             <w:pPr>
               <w:pStyle w:val="Table Style 2"/>
+              <w:bidi w:val="0"/>
             </w:pPr>
             <w:r>
               <w:rPr>
-                <w:shd w:val="nil" w:color="auto" w:fill="auto"/>
-                <w:rtl w:val="0"/>
-                <w:lang w:val="en-US"/>
+                <w:rFonts w:ascii="Baskerville" w:cs="Arial Unicode MS" w:hAnsi="Baskerville" w:eastAsia="Arial Unicode MS"/>
+                <w:rtl w:val="0"/>
               </w:rPr>
               <w:t>- Check the state of the repository and check for changes that are unstated.</w:t>
             </w:r>
@@ -670,7 +695,7 @@
       </w:tr>
       <w:tr>
         <w:tblPrEx>
-          <w:shd w:val="clear" w:color="auto" w:fill="e0e6ed"/>
+          <w:shd w:val="clear" w:color="auto" w:fill="f4f8ee"/>
         </w:tblPrEx>
         <w:trPr>
           <w:trHeight w:val="288" w:hRule="atLeast"/>
@@ -696,12 +721,12 @@
           <w:p>
             <w:pPr>
               <w:pStyle w:val="Table Style 2"/>
+              <w:bidi w:val="0"/>
             </w:pPr>
             <w:r>
               <w:rPr>
-                <w:shd w:val="nil" w:color="auto" w:fill="auto"/>
-                <w:rtl w:val="0"/>
-                <w:lang w:val="en-US"/>
+                <w:rFonts w:ascii="Baskerville" w:cs="Arial Unicode MS" w:hAnsi="Baskerville" w:eastAsia="Arial Unicode MS"/>
+                <w:rtl w:val="0"/>
               </w:rPr>
               <w:t>git add . /git add [file]</w:t>
             </w:r>
@@ -709,7 +734,7 @@
         </w:tc>
         <w:tc>
           <w:tcPr>
-            <w:tcW w:type="dxa" w:w="4601"/>
+            <w:tcW w:type="dxa" w:w="4600"/>
             <w:tcBorders>
               <w:top w:val="nil"/>
               <w:left w:val="nil"/>
@@ -728,12 +753,12 @@
           <w:p>
             <w:pPr>
               <w:pStyle w:val="Table Style 2"/>
+              <w:bidi w:val="0"/>
             </w:pPr>
             <w:r>
               <w:rPr>
-                <w:shd w:val="nil" w:color="auto" w:fill="auto"/>
-                <w:rtl w:val="0"/>
-                <w:lang w:val="en-US"/>
+                <w:rFonts w:ascii="Baskerville" w:cs="Arial Unicode MS" w:hAnsi="Baskerville" w:eastAsia="Arial Unicode MS"/>
+                <w:rtl w:val="0"/>
               </w:rPr>
               <w:t>- Add files as ready for commit.</w:t>
             </w:r>
@@ -742,7 +767,7 @@
       </w:tr>
       <w:tr>
         <w:tblPrEx>
-          <w:shd w:val="clear" w:color="auto" w:fill="e0e6ed"/>
+          <w:shd w:val="clear" w:color="auto" w:fill="f4f8ee"/>
         </w:tblPrEx>
         <w:trPr>
           <w:trHeight w:val="288" w:hRule="atLeast"/>
@@ -768,34 +793,32 @@
           <w:p>
             <w:pPr>
               <w:pStyle w:val="Table Style 2"/>
+              <w:bidi w:val="0"/>
             </w:pPr>
             <w:r>
               <w:rPr>
-                <w:shd w:val="nil" w:color="auto" w:fill="auto"/>
-                <w:rtl w:val="0"/>
-                <w:lang w:val="en-US"/>
+                <w:rFonts w:ascii="Baskerville" w:cs="Arial Unicode MS" w:hAnsi="Baskerville" w:eastAsia="Arial Unicode MS"/>
+                <w:rtl w:val="0"/>
               </w:rPr>
               <w:t xml:space="preserve">Git commit -m </w:t>
             </w:r>
             <w:r>
               <w:rPr>
-                <w:shd w:val="nil" w:color="auto" w:fill="auto"/>
-                <w:rtl w:val="1"/>
-                <w:lang w:val="ar-SA" w:bidi="ar-SA"/>
+                <w:rFonts w:ascii="Baskerville" w:cs="Arial Unicode MS" w:hAnsi="Baskerville" w:eastAsia="Arial Unicode MS" w:hint="default"/>
+                <w:rtl w:val="0"/>
               </w:rPr>
               <w:t>“</w:t>
             </w:r>
             <w:r>
               <w:rPr>
-                <w:shd w:val="nil" w:color="auto" w:fill="auto"/>
-                <w:rtl w:val="0"/>
-                <w:lang w:val="it-IT"/>
+                <w:rFonts w:ascii="Baskerville" w:cs="Arial Unicode MS" w:hAnsi="Baskerville" w:eastAsia="Arial Unicode MS"/>
+                <w:rtl w:val="0"/>
               </w:rPr>
               <w:t>message</w:t>
             </w:r>
             <w:r>
               <w:rPr>
-                <w:shd w:val="nil" w:color="auto" w:fill="auto"/>
+                <w:rFonts w:ascii="Baskerville" w:cs="Arial Unicode MS" w:hAnsi="Baskerville" w:eastAsia="Arial Unicode MS" w:hint="default"/>
                 <w:rtl w:val="0"/>
               </w:rPr>
               <w:t>”</w:t>
@@ -804,7 +827,7 @@
         </w:tc>
         <w:tc>
           <w:tcPr>
-            <w:tcW w:type="dxa" w:w="4601"/>
+            <w:tcW w:type="dxa" w:w="4600"/>
             <w:tcBorders>
               <w:top w:val="nil"/>
               <w:left w:val="nil"/>
@@ -823,12 +846,12 @@
           <w:p>
             <w:pPr>
               <w:pStyle w:val="Table Style 2"/>
+              <w:bidi w:val="0"/>
             </w:pPr>
             <w:r>
               <w:rPr>
-                <w:shd w:val="nil" w:color="auto" w:fill="auto"/>
-                <w:rtl w:val="0"/>
-                <w:lang w:val="en-US"/>
+                <w:rFonts w:ascii="Baskerville" w:cs="Arial Unicode MS" w:hAnsi="Baskerville" w:eastAsia="Arial Unicode MS"/>
+                <w:rtl w:val="0"/>
               </w:rPr>
               <w:t>- Commit changes to repository</w:t>
             </w:r>
@@ -837,7 +860,7 @@
       </w:tr>
       <w:tr>
         <w:tblPrEx>
-          <w:shd w:val="clear" w:color="auto" w:fill="e0e6ed"/>
+          <w:shd w:val="clear" w:color="auto" w:fill="f4f8ee"/>
         </w:tblPrEx>
         <w:trPr>
           <w:trHeight w:val="288" w:hRule="atLeast"/>
@@ -863,12 +886,12 @@
           <w:p>
             <w:pPr>
               <w:pStyle w:val="Table Style 2"/>
+              <w:bidi w:val="0"/>
             </w:pPr>
             <w:r>
               <w:rPr>
-                <w:shd w:val="nil" w:color="auto" w:fill="auto"/>
-                <w:rtl w:val="0"/>
-                <w:lang w:val="de-DE"/>
+                <w:rFonts w:ascii="Baskerville" w:cs="Arial Unicode MS" w:hAnsi="Baskerville" w:eastAsia="Arial Unicode MS"/>
+                <w:rtl w:val="0"/>
               </w:rPr>
               <w:t xml:space="preserve">Git branch </w:t>
             </w:r>
@@ -876,7 +899,7 @@
         </w:tc>
         <w:tc>
           <w:tcPr>
-            <w:tcW w:type="dxa" w:w="4601"/>
+            <w:tcW w:type="dxa" w:w="4600"/>
             <w:tcBorders>
               <w:top w:val="nil"/>
               <w:left w:val="nil"/>
@@ -895,12 +918,12 @@
           <w:p>
             <w:pPr>
               <w:pStyle w:val="Table Style 2"/>
+              <w:bidi w:val="0"/>
             </w:pPr>
             <w:r>
               <w:rPr>
-                <w:shd w:val="nil" w:color="auto" w:fill="auto"/>
-                <w:rtl w:val="0"/>
-                <w:lang w:val="en-US"/>
+                <w:rFonts w:ascii="Baskerville" w:cs="Arial Unicode MS" w:hAnsi="Baskerville" w:eastAsia="Arial Unicode MS"/>
+                <w:rtl w:val="0"/>
               </w:rPr>
               <w:t>- Shows the current working branch</w:t>
             </w:r>
@@ -909,7 +932,7 @@
       </w:tr>
       <w:tr>
         <w:tblPrEx>
-          <w:shd w:val="clear" w:color="auto" w:fill="e0e6ed"/>
+          <w:shd w:val="clear" w:color="auto" w:fill="f4f8ee"/>
         </w:tblPrEx>
         <w:trPr>
           <w:trHeight w:val="288" w:hRule="atLeast"/>
@@ -935,12 +958,12 @@
           <w:p>
             <w:pPr>
               <w:pStyle w:val="Table Style 2"/>
+              <w:bidi w:val="0"/>
             </w:pPr>
             <w:r>
               <w:rPr>
-                <w:shd w:val="nil" w:color="auto" w:fill="auto"/>
-                <w:rtl w:val="0"/>
-                <w:lang w:val="en-US"/>
+                <w:rFonts w:ascii="Baskerville" w:cs="Arial Unicode MS" w:hAnsi="Baskerville" w:eastAsia="Arial Unicode MS"/>
+                <w:rtl w:val="0"/>
               </w:rPr>
               <w:t>Git branch [branch-name]</w:t>
             </w:r>
@@ -948,7 +971,7 @@
         </w:tc>
         <w:tc>
           <w:tcPr>
-            <w:tcW w:type="dxa" w:w="4601"/>
+            <w:tcW w:type="dxa" w:w="4600"/>
             <w:tcBorders>
               <w:top w:val="nil"/>
               <w:left w:val="nil"/>
@@ -967,12 +990,12 @@
           <w:p>
             <w:pPr>
               <w:pStyle w:val="Table Style 2"/>
+              <w:bidi w:val="0"/>
             </w:pPr>
             <w:r>
               <w:rPr>
-                <w:shd w:val="nil" w:color="auto" w:fill="auto"/>
-                <w:rtl w:val="0"/>
-                <w:lang w:val="en-US"/>
+                <w:rFonts w:ascii="Baskerville" w:cs="Arial Unicode MS" w:hAnsi="Baskerville" w:eastAsia="Arial Unicode MS"/>
+                <w:rtl w:val="0"/>
               </w:rPr>
               <w:t>- Create a branch with a unique name</w:t>
             </w:r>
@@ -981,7 +1004,7 @@
       </w:tr>
       <w:tr>
         <w:tblPrEx>
-          <w:shd w:val="clear" w:color="auto" w:fill="e0e6ed"/>
+          <w:shd w:val="clear" w:color="auto" w:fill="f4f8ee"/>
         </w:tblPrEx>
         <w:trPr>
           <w:trHeight w:val="288" w:hRule="atLeast"/>
@@ -1007,12 +1030,12 @@
           <w:p>
             <w:pPr>
               <w:pStyle w:val="Table Style 2"/>
+              <w:bidi w:val="0"/>
             </w:pPr>
             <w:r>
               <w:rPr>
-                <w:shd w:val="nil" w:color="auto" w:fill="auto"/>
-                <w:rtl w:val="0"/>
-                <w:lang w:val="en-US"/>
+                <w:rFonts w:ascii="Baskerville" w:cs="Arial Unicode MS" w:hAnsi="Baskerville" w:eastAsia="Arial Unicode MS"/>
+                <w:rtl w:val="0"/>
               </w:rPr>
               <w:t>Git checkout [branch-name]</w:t>
             </w:r>
@@ -1020,7 +1043,7 @@
         </w:tc>
         <w:tc>
           <w:tcPr>
-            <w:tcW w:type="dxa" w:w="4601"/>
+            <w:tcW w:type="dxa" w:w="4600"/>
             <w:tcBorders>
               <w:top w:val="nil"/>
               <w:left w:val="nil"/>
@@ -1039,12 +1062,12 @@
           <w:p>
             <w:pPr>
               <w:pStyle w:val="Table Style 2"/>
+              <w:bidi w:val="0"/>
             </w:pPr>
             <w:r>
               <w:rPr>
-                <w:shd w:val="nil" w:color="auto" w:fill="auto"/>
-                <w:rtl w:val="0"/>
-                <w:lang w:val="en-US"/>
+                <w:rFonts w:ascii="Baskerville" w:cs="Arial Unicode MS" w:hAnsi="Baskerville" w:eastAsia="Arial Unicode MS"/>
+                <w:rtl w:val="0"/>
               </w:rPr>
               <w:t>- Navigate to an already existing branch</w:t>
             </w:r>
@@ -1053,10 +1076,10 @@
       </w:tr>
       <w:tr>
         <w:tblPrEx>
-          <w:shd w:val="clear" w:color="auto" w:fill="e0e6ed"/>
+          <w:shd w:val="clear" w:color="auto" w:fill="f4f8ee"/>
         </w:tblPrEx>
         <w:trPr>
-          <w:trHeight w:val="460" w:hRule="atLeast"/>
+          <w:trHeight w:val="440" w:hRule="atLeast"/>
         </w:trPr>
         <w:tc>
           <w:tcPr>
@@ -1079,12 +1102,12 @@
           <w:p>
             <w:pPr>
               <w:pStyle w:val="Table Style 2"/>
+              <w:bidi w:val="0"/>
             </w:pPr>
             <w:r>
               <w:rPr>
-                <w:shd w:val="nil" w:color="auto" w:fill="auto"/>
-                <w:rtl w:val="0"/>
-                <w:lang w:val="en-US"/>
+                <w:rFonts w:ascii="Baskerville" w:cs="Arial Unicode MS" w:hAnsi="Baskerville" w:eastAsia="Arial Unicode MS"/>
+                <w:rtl w:val="0"/>
               </w:rPr>
               <w:t>Git checkout -b [branch-name]</w:t>
             </w:r>
@@ -1092,7 +1115,7 @@
         </w:tc>
         <w:tc>
           <w:tcPr>
-            <w:tcW w:type="dxa" w:w="4601"/>
+            <w:tcW w:type="dxa" w:w="4600"/>
             <w:tcBorders>
               <w:top w:val="nil"/>
               <w:left w:val="nil"/>
@@ -1111,12 +1134,12 @@
           <w:p>
             <w:pPr>
               <w:pStyle w:val="Table Style 2"/>
+              <w:bidi w:val="0"/>
             </w:pPr>
             <w:r>
               <w:rPr>
-                <w:shd w:val="nil" w:color="auto" w:fill="auto"/>
-                <w:rtl w:val="0"/>
-                <w:lang w:val="en-US"/>
+                <w:rFonts w:ascii="Baskerville" w:cs="Arial Unicode MS" w:hAnsi="Baskerville" w:eastAsia="Arial Unicode MS"/>
+                <w:rtl w:val="0"/>
               </w:rPr>
               <w:t>- Create a branch with a unique name and checkout to it</w:t>
             </w:r>
@@ -1125,7 +1148,7 @@
       </w:tr>
       <w:tr>
         <w:tblPrEx>
-          <w:shd w:val="clear" w:color="auto" w:fill="e0e6ed"/>
+          <w:shd w:val="clear" w:color="auto" w:fill="f4f8ee"/>
         </w:tblPrEx>
         <w:trPr>
           <w:trHeight w:val="288" w:hRule="atLeast"/>
@@ -1151,12 +1174,12 @@
           <w:p>
             <w:pPr>
               <w:pStyle w:val="Table Style 2"/>
+              <w:bidi w:val="0"/>
             </w:pPr>
             <w:r>
               <w:rPr>
-                <w:shd w:val="nil" w:color="auto" w:fill="auto"/>
-                <w:rtl w:val="0"/>
-                <w:lang w:val="fr-FR"/>
+                <w:rFonts w:ascii="Baskerville" w:cs="Arial Unicode MS" w:hAnsi="Baskerville" w:eastAsia="Arial Unicode MS"/>
+                <w:rtl w:val="0"/>
               </w:rPr>
               <w:t>Git log</w:t>
             </w:r>
@@ -1164,7 +1187,7 @@
         </w:tc>
         <w:tc>
           <w:tcPr>
-            <w:tcW w:type="dxa" w:w="4601"/>
+            <w:tcW w:type="dxa" w:w="4600"/>
             <w:tcBorders>
               <w:top w:val="nil"/>
               <w:left w:val="nil"/>
@@ -1183,12 +1206,12 @@
           <w:p>
             <w:pPr>
               <w:pStyle w:val="Table Style 2"/>
+              <w:bidi w:val="0"/>
             </w:pPr>
             <w:r>
               <w:rPr>
-                <w:shd w:val="nil" w:color="auto" w:fill="auto"/>
-                <w:rtl w:val="0"/>
-                <w:lang w:val="en-US"/>
+                <w:rFonts w:ascii="Baskerville" w:cs="Arial Unicode MS" w:hAnsi="Baskerville" w:eastAsia="Arial Unicode MS"/>
+                <w:rtl w:val="0"/>
               </w:rPr>
               <w:t>- Show all commit history</w:t>
             </w:r>
@@ -1197,7 +1220,7 @@
       </w:tr>
       <w:tr>
         <w:tblPrEx>
-          <w:shd w:val="clear" w:color="auto" w:fill="e0e6ed"/>
+          <w:shd w:val="clear" w:color="auto" w:fill="f4f8ee"/>
         </w:tblPrEx>
         <w:trPr>
           <w:trHeight w:val="288" w:hRule="atLeast"/>
@@ -1223,12 +1246,12 @@
           <w:p>
             <w:pPr>
               <w:pStyle w:val="Table Style 2"/>
+              <w:bidi w:val="0"/>
             </w:pPr>
             <w:r>
               <w:rPr>
-                <w:shd w:val="nil" w:color="auto" w:fill="auto"/>
-                <w:rtl w:val="0"/>
-                <w:lang w:val="en-US"/>
+                <w:rFonts w:ascii="Baskerville" w:cs="Arial Unicode MS" w:hAnsi="Baskerville" w:eastAsia="Arial Unicode MS"/>
+                <w:rtl w:val="0"/>
               </w:rPr>
               <w:t>Git remote add [username][url]</w:t>
             </w:r>
@@ -1236,7 +1259,7 @@
         </w:tc>
         <w:tc>
           <w:tcPr>
-            <w:tcW w:type="dxa" w:w="4601"/>
+            <w:tcW w:type="dxa" w:w="4600"/>
             <w:tcBorders>
               <w:top w:val="nil"/>
               <w:left w:val="nil"/>
@@ -1255,12 +1278,12 @@
           <w:p>
             <w:pPr>
               <w:pStyle w:val="Table Style 2"/>
+              <w:bidi w:val="0"/>
             </w:pPr>
             <w:r>
               <w:rPr>
-                <w:shd w:val="nil" w:color="auto" w:fill="auto"/>
-                <w:rtl w:val="0"/>
-                <w:lang w:val="en-US"/>
+                <w:rFonts w:ascii="Baskerville" w:cs="Arial Unicode MS" w:hAnsi="Baskerville" w:eastAsia="Arial Unicode MS"/>
+                <w:rtl w:val="0"/>
               </w:rPr>
               <w:t>- Add a GitHub url</w:t>
             </w:r>
@@ -1269,7 +1292,7 @@
       </w:tr>
       <w:tr>
         <w:tblPrEx>
-          <w:shd w:val="clear" w:color="auto" w:fill="e0e6ed"/>
+          <w:shd w:val="clear" w:color="auto" w:fill="f4f8ee"/>
         </w:tblPrEx>
         <w:trPr>
           <w:trHeight w:val="288" w:hRule="atLeast"/>
@@ -1295,12 +1318,12 @@
           <w:p>
             <w:pPr>
               <w:pStyle w:val="Table Style 2"/>
+              <w:bidi w:val="0"/>
             </w:pPr>
             <w:r>
               <w:rPr>
-                <w:shd w:val="nil" w:color="auto" w:fill="auto"/>
-                <w:rtl w:val="0"/>
-                <w:lang w:val="en-US"/>
+                <w:rFonts w:ascii="Baskerville" w:cs="Arial Unicode MS" w:hAnsi="Baskerville" w:eastAsia="Arial Unicode MS"/>
+                <w:rtl w:val="0"/>
               </w:rPr>
               <w:t>Git fetch</w:t>
             </w:r>
@@ -1308,7 +1331,7 @@
         </w:tc>
         <w:tc>
           <w:tcPr>
-            <w:tcW w:type="dxa" w:w="4601"/>
+            <w:tcW w:type="dxa" w:w="4600"/>
             <w:tcBorders>
               <w:top w:val="nil"/>
               <w:left w:val="nil"/>
@@ -1327,12 +1350,12 @@
           <w:p>
             <w:pPr>
               <w:pStyle w:val="Table Style 2"/>
+              <w:bidi w:val="0"/>
             </w:pPr>
             <w:r>
               <w:rPr>
-                <w:shd w:val="nil" w:color="auto" w:fill="auto"/>
-                <w:rtl w:val="0"/>
-                <w:lang w:val="en-US"/>
+                <w:rFonts w:ascii="Baskerville" w:cs="Arial Unicode MS" w:hAnsi="Baskerville" w:eastAsia="Arial Unicode MS"/>
+                <w:rtl w:val="0"/>
               </w:rPr>
               <w:t>- Fetch down all the branches in a remote repository</w:t>
             </w:r>
@@ -1341,10 +1364,10 @@
       </w:tr>
       <w:tr>
         <w:tblPrEx>
-          <w:shd w:val="clear" w:color="auto" w:fill="e0e6ed"/>
+          <w:shd w:val="clear" w:color="auto" w:fill="f4f8ee"/>
         </w:tblPrEx>
         <w:trPr>
-          <w:trHeight w:val="460" w:hRule="atLeast"/>
+          <w:trHeight w:val="440" w:hRule="atLeast"/>
         </w:trPr>
         <w:tc>
           <w:tcPr>
@@ -1367,12 +1390,12 @@
           <w:p>
             <w:pPr>
               <w:pStyle w:val="Table Style 2"/>
+              <w:bidi w:val="0"/>
             </w:pPr>
             <w:r>
               <w:rPr>
-                <w:shd w:val="nil" w:color="auto" w:fill="auto"/>
-                <w:rtl w:val="0"/>
-                <w:lang w:val="pt-PT"/>
+                <w:rFonts w:ascii="Baskerville" w:cs="Arial Unicode MS" w:hAnsi="Baskerville" w:eastAsia="Arial Unicode MS"/>
+                <w:rtl w:val="0"/>
               </w:rPr>
               <w:t>Git merge [alias]/[branch]</w:t>
             </w:r>
@@ -1380,7 +1403,7 @@
         </w:tc>
         <w:tc>
           <w:tcPr>
-            <w:tcW w:type="dxa" w:w="4601"/>
+            <w:tcW w:type="dxa" w:w="4600"/>
             <w:tcBorders>
               <w:top w:val="nil"/>
               <w:left w:val="nil"/>
@@ -1399,27 +1422,26 @@
           <w:p>
             <w:pPr>
               <w:pStyle w:val="Table Style 2"/>
+              <w:bidi w:val="0"/>
             </w:pPr>
             <w:r>
               <w:rPr>
-                <w:shd w:val="nil" w:color="auto" w:fill="auto"/>
-                <w:rtl w:val="0"/>
-                <w:lang w:val="en-US"/>
+                <w:rFonts w:ascii="Baskerville" w:cs="Arial Unicode MS" w:hAnsi="Baskerville" w:eastAsia="Arial Unicode MS"/>
+                <w:rtl w:val="0"/>
               </w:rPr>
               <w:t>- Merge an author</w:t>
             </w:r>
             <w:r>
               <w:rPr>
-                <w:shd w:val="nil" w:color="auto" w:fill="auto"/>
-                <w:rtl w:val="1"/>
+                <w:rFonts w:ascii="Baskerville" w:cs="Arial Unicode MS" w:hAnsi="Baskerville" w:eastAsia="Arial Unicode MS" w:hint="default"/>
+                <w:rtl w:val="0"/>
               </w:rPr>
               <w:t>’</w:t>
             </w:r>
             <w:r>
               <w:rPr>
-                <w:shd w:val="nil" w:color="auto" w:fill="auto"/>
-                <w:rtl w:val="0"/>
-                <w:lang w:val="en-US"/>
+                <w:rFonts w:ascii="Baskerville" w:cs="Arial Unicode MS" w:hAnsi="Baskerville" w:eastAsia="Arial Unicode MS"/>
+                <w:rtl w:val="0"/>
               </w:rPr>
               <w:t>s branch into current branch to update it.</w:t>
             </w:r>
@@ -1428,7 +1450,7 @@
       </w:tr>
       <w:tr>
         <w:tblPrEx>
-          <w:shd w:val="clear" w:color="auto" w:fill="e0e6ed"/>
+          <w:shd w:val="clear" w:color="auto" w:fill="f4f8ee"/>
         </w:tblPrEx>
         <w:trPr>
           <w:trHeight w:val="288" w:hRule="atLeast"/>
@@ -1454,12 +1476,12 @@
           <w:p>
             <w:pPr>
               <w:pStyle w:val="Table Style 2"/>
+              <w:bidi w:val="0"/>
             </w:pPr>
             <w:r>
               <w:rPr>
-                <w:shd w:val="nil" w:color="auto" w:fill="auto"/>
-                <w:rtl w:val="0"/>
-                <w:lang w:val="en-US"/>
+                <w:rFonts w:ascii="Baskerville" w:cs="Arial Unicode MS" w:hAnsi="Baskerville" w:eastAsia="Arial Unicode MS"/>
+                <w:rtl w:val="0"/>
               </w:rPr>
               <w:t>Git push origin main</w:t>
             </w:r>
@@ -1467,7 +1489,7 @@
         </w:tc>
         <w:tc>
           <w:tcPr>
-            <w:tcW w:type="dxa" w:w="4601"/>
+            <w:tcW w:type="dxa" w:w="4600"/>
             <w:tcBorders>
               <w:top w:val="nil"/>
               <w:left w:val="nil"/>
@@ -1486,12 +1508,12 @@
           <w:p>
             <w:pPr>
               <w:pStyle w:val="Table Style 2"/>
+              <w:bidi w:val="0"/>
             </w:pPr>
             <w:r>
               <w:rPr>
-                <w:shd w:val="nil" w:color="auto" w:fill="auto"/>
-                <w:rtl w:val="0"/>
-                <w:lang w:val="en-US"/>
+                <w:rFonts w:ascii="Baskerville" w:cs="Arial Unicode MS" w:hAnsi="Baskerville" w:eastAsia="Arial Unicode MS"/>
+                <w:rtl w:val="0"/>
               </w:rPr>
               <w:t>- Upload files to the remote main branch</w:t>
             </w:r>
@@ -1500,7 +1522,7 @@
       </w:tr>
       <w:tr>
         <w:tblPrEx>
-          <w:shd w:val="clear" w:color="auto" w:fill="e0e6ed"/>
+          <w:shd w:val="clear" w:color="auto" w:fill="f4f8ee"/>
         </w:tblPrEx>
         <w:trPr>
           <w:trHeight w:val="288" w:hRule="atLeast"/>
@@ -1526,12 +1548,12 @@
           <w:p>
             <w:pPr>
               <w:pStyle w:val="Table Style 2"/>
+              <w:bidi w:val="0"/>
             </w:pPr>
             <w:r>
               <w:rPr>
-                <w:shd w:val="nil" w:color="auto" w:fill="auto"/>
-                <w:rtl w:val="0"/>
-                <w:lang w:val="en-US"/>
+                <w:rFonts w:ascii="Baskerville" w:cs="Arial Unicode MS" w:hAnsi="Baskerville" w:eastAsia="Arial Unicode MS"/>
+                <w:rtl w:val="0"/>
               </w:rPr>
               <w:t>Git pull</w:t>
             </w:r>
@@ -1539,7 +1561,7 @@
         </w:tc>
         <w:tc>
           <w:tcPr>
-            <w:tcW w:type="dxa" w:w="4601"/>
+            <w:tcW w:type="dxa" w:w="4600"/>
             <w:tcBorders>
               <w:top w:val="nil"/>
               <w:left w:val="nil"/>
@@ -1558,12 +1580,12 @@
           <w:p>
             <w:pPr>
               <w:pStyle w:val="Table Style 2"/>
+              <w:bidi w:val="0"/>
             </w:pPr>
             <w:r>
               <w:rPr>
-                <w:shd w:val="nil" w:color="auto" w:fill="auto"/>
-                <w:rtl w:val="0"/>
-                <w:lang w:val="en-US"/>
+                <w:rFonts w:ascii="Baskerville" w:cs="Arial Unicode MS" w:hAnsi="Baskerville" w:eastAsia="Arial Unicode MS"/>
+                <w:rtl w:val="0"/>
               </w:rPr>
               <w:t>- Fetch and merge commits</w:t>
             </w:r>
@@ -1572,10 +1594,10 @@
       </w:tr>
       <w:tr>
         <w:tblPrEx>
-          <w:shd w:val="clear" w:color="auto" w:fill="e0e6ed"/>
+          <w:shd w:val="clear" w:color="auto" w:fill="f4f8ee"/>
         </w:tblPrEx>
         <w:trPr>
-          <w:trHeight w:val="460" w:hRule="atLeast"/>
+          <w:trHeight w:val="440" w:hRule="atLeast"/>
         </w:trPr>
         <w:tc>
           <w:tcPr>
@@ -1598,10 +1620,11 @@
           <w:p>
             <w:pPr>
               <w:pStyle w:val="Table Style 2"/>
+              <w:bidi w:val="0"/>
             </w:pPr>
             <w:r>
               <w:rPr>
-                <w:shd w:val="nil" w:color="auto" w:fill="auto"/>
+                <w:rFonts w:ascii="Baskerville" w:cs="Arial Unicode MS" w:hAnsi="Baskerville" w:eastAsia="Arial Unicode MS"/>
                 <w:rtl w:val="0"/>
               </w:rPr>
               <w:t>Git log -oneline</w:t>
@@ -1610,7 +1633,7 @@
         </w:tc>
         <w:tc>
           <w:tcPr>
-            <w:tcW w:type="dxa" w:w="4601"/>
+            <w:tcW w:type="dxa" w:w="4600"/>
             <w:tcBorders>
               <w:top w:val="nil"/>
               <w:left w:val="nil"/>
@@ -1629,12 +1652,12 @@
           <w:p>
             <w:pPr>
               <w:pStyle w:val="Table Style 2"/>
+              <w:bidi w:val="0"/>
             </w:pPr>
             <w:r>
               <w:rPr>
-                <w:shd w:val="nil" w:color="auto" w:fill="auto"/>
-                <w:rtl w:val="0"/>
-                <w:lang w:val="en-US"/>
+                <w:rFonts w:ascii="Baskerville" w:cs="Arial Unicode MS" w:hAnsi="Baskerville" w:eastAsia="Arial Unicode MS"/>
+                <w:rtl w:val="0"/>
               </w:rPr>
               <w:t>- Log history in short hand more terminal friendly way ie one commit per line.</w:t>
             </w:r>
@@ -1645,26 +1668,23 @@
     <w:p>
       <w:pPr>
         <w:pStyle w:val="Default"/>
-        <w:widowControl w:val="0"/>
+        <w:bidi w:val="0"/>
         <w:spacing w:after="0" w:line="240" w:lineRule="auto"/>
-        <w:ind w:left="108" w:hanging="108"/>
+        <w:ind w:left="0" w:right="0" w:firstLine="0"/>
+        <w:jc w:val="left"/>
         <w:rPr>
           <w:rFonts w:ascii="Times Roman" w:cs="Times Roman" w:hAnsi="Times Roman" w:eastAsia="Times Roman"/>
+          <w:rtl w:val="0"/>
         </w:rPr>
       </w:pPr>
     </w:p>
     <w:p>
       <w:pPr>
-        <w:pStyle w:val="Default"/>
-        <w:spacing w:after="0" w:line="240" w:lineRule="auto"/>
-        <w:rPr>
-          <w:rFonts w:ascii="Times Roman" w:cs="Times Roman" w:hAnsi="Times Roman" w:eastAsia="Times Roman"/>
-        </w:rPr>
-      </w:pPr>
-    </w:p>
-    <w:p>
-      <w:pPr>
         <w:pStyle w:val="Body 2"/>
+        <w:rPr>
+          <w:b w:val="0"/>
+          <w:bCs w:val="0"/>
+        </w:rPr>
       </w:pPr>
     </w:p>
     <w:p>
@@ -1692,14 +1712,11 @@
           <w:ilvl w:val="0"/>
           <w:numId w:val="4"/>
         </w:numPr>
-        <w:rPr>
-          <w:lang w:val="en-US"/>
-        </w:rPr>
-      </w:pPr>
-      <w:r>
-        <w:rPr>
-          <w:rtl w:val="0"/>
-          <w:lang w:val="en-US"/>
+        <w:bidi w:val="0"/>
+      </w:pPr>
+      <w:r>
+        <w:rPr>
+          <w:rtl w:val="0"/>
         </w:rPr>
         <w:t>Edit files normally for instance using a text editor.</w:t>
       </w:r>
@@ -1711,14 +1728,11 @@
           <w:ilvl w:val="0"/>
           <w:numId w:val="4"/>
         </w:numPr>
-        <w:rPr>
-          <w:lang w:val="en-US"/>
-        </w:rPr>
-      </w:pPr>
-      <w:r>
-        <w:rPr>
-          <w:rtl w:val="0"/>
-          <w:lang w:val="en-US"/>
+        <w:bidi w:val="0"/>
+      </w:pPr>
+      <w:r>
+        <w:rPr>
+          <w:rtl w:val="0"/>
         </w:rPr>
         <w:t>Git init to create a repository</w:t>
       </w:r>
@@ -1730,14 +1744,11 @@
           <w:ilvl w:val="0"/>
           <w:numId w:val="4"/>
         </w:numPr>
-        <w:rPr>
-          <w:lang w:val="en-US"/>
-        </w:rPr>
-      </w:pPr>
-      <w:r>
-        <w:rPr>
-          <w:rtl w:val="0"/>
-          <w:lang w:val="en-US"/>
+        <w:bidi w:val="0"/>
+      </w:pPr>
+      <w:r>
+        <w:rPr>
+          <w:rtl w:val="0"/>
         </w:rPr>
         <w:t>* Create a git ignore file that contains files that should not be tracked by git.</w:t>
       </w:r>
@@ -1749,14 +1760,11 @@
           <w:ilvl w:val="0"/>
           <w:numId w:val="4"/>
         </w:numPr>
-        <w:rPr>
-          <w:lang w:val="en-US"/>
-        </w:rPr>
-      </w:pPr>
-      <w:r>
-        <w:rPr>
-          <w:rtl w:val="0"/>
-          <w:lang w:val="en-US"/>
+        <w:bidi w:val="0"/>
+      </w:pPr>
+      <w:r>
+        <w:rPr>
+          <w:rtl w:val="0"/>
         </w:rPr>
         <w:t>Create git keep file(optional) in empty folders. Git does not keep track of empty directories. Use if you want it tracked for some reason.</w:t>
       </w:r>
@@ -1768,14 +1776,11 @@
           <w:ilvl w:val="0"/>
           <w:numId w:val="4"/>
         </w:numPr>
-        <w:rPr>
-          <w:lang w:val="en-US"/>
-        </w:rPr>
-      </w:pPr>
-      <w:r>
-        <w:rPr>
-          <w:rtl w:val="0"/>
-          <w:lang w:val="en-US"/>
+        <w:bidi w:val="0"/>
+      </w:pPr>
+      <w:r>
+        <w:rPr>
+          <w:rtl w:val="0"/>
         </w:rPr>
         <w:t>Git status - check among the files that are being tracked for changes. By default un-staged changes appear in red colour on the terminal.</w:t>
       </w:r>
@@ -1787,14 +1792,11 @@
           <w:ilvl w:val="0"/>
           <w:numId w:val="4"/>
         </w:numPr>
-        <w:rPr>
-          <w:lang w:val="en-US"/>
-        </w:rPr>
-      </w:pPr>
-      <w:r>
-        <w:rPr>
-          <w:rtl w:val="0"/>
-          <w:lang w:val="en-US"/>
+        <w:bidi w:val="0"/>
+      </w:pPr>
+      <w:r>
+        <w:rPr>
+          <w:rtl w:val="0"/>
         </w:rPr>
         <w:t>Git add - make the changes ready for commit ie add files to the staging area.</w:t>
       </w:r>
@@ -1806,9 +1808,7 @@
           <w:ilvl w:val="0"/>
           <w:numId w:val="4"/>
         </w:numPr>
-        <w:rPr>
-          <w:lang w:val="en-US"/>
-        </w:rPr>
+        <w:bidi w:val="0"/>
       </w:pPr>
       <w:r>
         <w:rPr>
@@ -1822,7 +1822,6 @@
       <w:r>
         <w:rPr>
           <w:rtl w:val="0"/>
-          <w:lang w:val="en-US"/>
         </w:rPr>
         <w:t xml:space="preserve"> after this will show green colour file and folder names indicating they are ready</w:t>
       </w:r>
@@ -1834,9 +1833,7 @@
           <w:ilvl w:val="0"/>
           <w:numId w:val="4"/>
         </w:numPr>
-        <w:rPr>
-          <w:lang w:val="en-US"/>
-        </w:rPr>
+        <w:bidi w:val="0"/>
       </w:pPr>
       <w:r>
         <w:rPr>
@@ -1850,35 +1847,30 @@
       <w:r>
         <w:rPr>
           <w:rtl w:val="0"/>
-          <w:lang w:val="en-US"/>
         </w:rPr>
         <w:t xml:space="preserve"> - git commit -m </w:t>
       </w:r>
       <w:r>
         <w:rPr>
           <w:rtl w:val="0"/>
-          <w:lang w:val="en-US"/>
         </w:rPr>
         <w:t>“</w:t>
       </w:r>
       <w:r>
         <w:rPr>
           <w:rtl w:val="0"/>
-          <w:lang w:val="en-US"/>
         </w:rPr>
         <w:t>message</w:t>
       </w:r>
       <w:r>
         <w:rPr>
           <w:rtl w:val="0"/>
-          <w:lang w:val="en-US"/>
         </w:rPr>
         <w:t xml:space="preserve">” </w:t>
       </w:r>
       <w:r>
         <w:rPr>
           <w:rtl w:val="0"/>
-          <w:lang w:val="en-US"/>
         </w:rPr>
         <w:t>: save the project version to git.</w:t>
       </w:r>
@@ -1890,9 +1882,7 @@
           <w:ilvl w:val="0"/>
           <w:numId w:val="4"/>
         </w:numPr>
-        <w:rPr>
-          <w:lang w:val="en-US"/>
-        </w:rPr>
+        <w:bidi w:val="0"/>
       </w:pPr>
       <w:r>
         <w:rPr>
@@ -1906,7 +1896,6 @@
       <w:r>
         <w:rPr>
           <w:rtl w:val="0"/>
-          <w:lang w:val="en-US"/>
         </w:rPr>
         <w:t xml:space="preserve"> - this will display a timeline list of all commits. For each commit in the timeline there is a commit hash, author name and email address, date of commit and the commit message. Alternatively adding </w:t>
       </w:r>
@@ -1931,7 +1920,6 @@
       <w:r>
         <w:rPr>
           <w:rtl w:val="0"/>
-          <w:lang w:val="en-US"/>
         </w:rPr>
         <w:t xml:space="preserve"> flag prints a list with </w:t>
       </w:r>
@@ -1947,7 +1935,6 @@
       <w:r>
         <w:rPr>
           <w:rtl w:val="0"/>
-          <w:lang w:val="en-US"/>
         </w:rPr>
         <w:t>.</w:t>
       </w:r>
@@ -1959,14 +1946,11 @@
           <w:ilvl w:val="0"/>
           <w:numId w:val="4"/>
         </w:numPr>
-        <w:rPr>
-          <w:lang w:val="en-US"/>
-        </w:rPr>
-      </w:pPr>
-      <w:r>
-        <w:rPr>
-          <w:rtl w:val="0"/>
-          <w:lang w:val="en-US"/>
+        <w:bidi w:val="0"/>
+      </w:pPr>
+      <w:r>
+        <w:rPr>
+          <w:rtl w:val="0"/>
         </w:rPr>
         <w:t xml:space="preserve">Using branches - typically the default branch is the </w:t>
       </w:r>
@@ -1982,7 +1966,6 @@
       <w:r>
         <w:rPr>
           <w:rtl w:val="0"/>
-          <w:lang w:val="en-US"/>
         </w:rPr>
         <w:t xml:space="preserve"> branch. Branches enable collaboration when using git. Feature branches are used to make changes for various contributors. The changes can then be pooled together(git merge) in the main branch once approved. </w:t>
       </w:r>
@@ -1994,14 +1977,11 @@
           <w:ilvl w:val="0"/>
           <w:numId w:val="4"/>
         </w:numPr>
-        <w:rPr>
-          <w:lang w:val="en-US"/>
-        </w:rPr>
-      </w:pPr>
-      <w:r>
-        <w:rPr>
-          <w:rtl w:val="0"/>
-          <w:lang w:val="en-US"/>
+        <w:bidi w:val="0"/>
+      </w:pPr>
+      <w:r>
+        <w:rPr>
+          <w:rtl w:val="0"/>
         </w:rPr>
         <w:t xml:space="preserve">Pull request: On GitHub one can create pull requests to alert a repo owner that you want to make some changes to their code. </w:t>
       </w:r>
@@ -2013,14 +1993,11 @@
           <w:ilvl w:val="0"/>
           <w:numId w:val="4"/>
         </w:numPr>
-        <w:rPr>
-          <w:lang w:val="en-US"/>
-        </w:rPr>
-      </w:pPr>
-      <w:r>
-        <w:rPr>
-          <w:rtl w:val="0"/>
-          <w:lang w:val="en-US"/>
+        <w:bidi w:val="0"/>
+      </w:pPr>
+      <w:r>
+        <w:rPr>
+          <w:rtl w:val="0"/>
         </w:rPr>
         <w:t>Merge a pull request: Also preferably on GitHub due to user interface. This shows that the changes have been accepted and are now included into the main branch. All this happens in the remote repo in GitHub.</w:t>
       </w:r>
@@ -2032,14 +2009,11 @@
           <w:ilvl w:val="0"/>
           <w:numId w:val="4"/>
         </w:numPr>
-        <w:rPr>
-          <w:lang w:val="en-US"/>
-        </w:rPr>
-      </w:pPr>
-      <w:r>
-        <w:rPr>
-          <w:rtl w:val="0"/>
-          <w:lang w:val="en-US"/>
+        <w:bidi w:val="0"/>
+      </w:pPr>
+      <w:r>
+        <w:rPr>
+          <w:rtl w:val="0"/>
         </w:rPr>
         <w:t>Git pull - once the changes in GitHub are adopted this command with bring the local branch to the same level.</w:t>
       </w:r>
@@ -2047,7 +2021,23 @@
     <w:p>
       <w:pPr>
         <w:pStyle w:val="Body 2"/>
-      </w:pPr>
+        <w:bidi w:val="0"/>
+      </w:pPr>
+      <w:r>
+        <w:rPr>
+          <w:rtl w:val="0"/>
+        </w:rPr>
+        <w:t xml:space="preserve">An alternative workflow starts with creating an empty repo in GitHub, then cloning it using your GitHub api key to authenticate all operations on the repo without need to enter credentials for every commit. </w:t>
+      </w:r>
+      <w:r>
+        <w:rPr>
+          <w:b w:val="1"/>
+          <w:bCs w:val="1"/>
+          <w:rtl w:val="0"/>
+          <w:lang w:val="en-US"/>
+        </w:rPr>
+        <w:t xml:space="preserve">git clone https://[api-key-here]@github.com/[username]/[repositony-name] </w:t>
+      </w:r>
     </w:p>
     <w:p>
       <w:pPr>
@@ -2057,10 +2047,28 @@
           <w:bCs w:val="1"/>
         </w:rPr>
       </w:pPr>
-      <w:r>
+    </w:p>
+    <w:p>
+      <w:pPr>
+        <w:pStyle w:val="Body 2"/>
+        <w:rPr>
+          <w:b w:val="0"/>
+          <w:bCs w:val="0"/>
+        </w:rPr>
+      </w:pPr>
+    </w:p>
+    <w:p>
+      <w:pPr>
+        <w:pStyle w:val="Body 2"/>
         <w:rPr>
           <w:b w:val="1"/>
           <w:bCs w:val="1"/>
+        </w:rPr>
+      </w:pPr>
+      <w:r>
+        <w:rPr>
+          <w:b w:val="1"/>
+          <w:bCs w:val="1"/>
           <w:rtl w:val="0"/>
           <w:lang w:val="en-US"/>
         </w:rPr>
@@ -2070,140 +2078,104 @@
     <w:p>
       <w:pPr>
         <w:pStyle w:val="Body 2"/>
+        <w:bidi w:val="0"/>
+      </w:pPr>
+      <w:r>
+        <w:rPr>
+          <w:rStyle w:val="Hyperlink.0"/>
+        </w:rPr>
+        <w:fldChar w:fldCharType="begin" w:fldLock="0"/>
+      </w:r>
+      <w:r>
+        <w:rPr>
+          <w:rStyle w:val="Hyperlink.0"/>
+        </w:rPr>
+        <w:instrText xml:space="preserve"> HYPERLINK "https://www.simplilearn.com/tutorials/git-tutorial/git-vs-github"</w:instrText>
+      </w:r>
+      <w:r>
+        <w:rPr>
+          <w:rStyle w:val="Hyperlink.0"/>
+        </w:rPr>
+        <w:fldChar w:fldCharType="separate" w:fldLock="0"/>
+      </w:r>
+      <w:r>
+        <w:rPr>
+          <w:rStyle w:val="Hyperlink.0"/>
+          <w:rtl w:val="0"/>
+        </w:rPr>
+        <w:t>https://www.simplilearn.com/tutorials/git-tutorial/git-vs-github</w:t>
+      </w:r>
+      <w:r>
+        <w:rPr/>
+        <w:fldChar w:fldCharType="end" w:fldLock="0"/>
+      </w:r>
+    </w:p>
+    <w:p>
+      <w:pPr>
+        <w:pStyle w:val="Body 2"/>
+        <w:bidi w:val="0"/>
+      </w:pPr>
+      <w:r>
+        <w:rPr>
+          <w:rStyle w:val="Hyperlink.0"/>
+        </w:rPr>
+        <w:fldChar w:fldCharType="begin" w:fldLock="0"/>
+      </w:r>
+      <w:r>
+        <w:rPr>
+          <w:rStyle w:val="Hyperlink.0"/>
+        </w:rPr>
+        <w:instrText xml:space="preserve"> HYPERLINK "https://education.github.com/git-cheat-sheet-education.pdf"</w:instrText>
+      </w:r>
+      <w:r>
+        <w:rPr>
+          <w:rStyle w:val="Hyperlink.0"/>
+        </w:rPr>
+        <w:fldChar w:fldCharType="separate" w:fldLock="0"/>
+      </w:r>
+      <w:r>
+        <w:rPr>
+          <w:rStyle w:val="Hyperlink.0"/>
+          <w:rtl w:val="0"/>
+        </w:rPr>
+        <w:t>https://education.github.com/git-cheat-sheet-education.pdf</w:t>
+      </w:r>
+      <w:r>
+        <w:rPr/>
+        <w:fldChar w:fldCharType="end" w:fldLock="0"/>
+      </w:r>
+    </w:p>
+    <w:p>
+      <w:pPr>
+        <w:pStyle w:val="Body 2"/>
+        <w:bidi w:val="0"/>
+      </w:pPr>
+      <w:r>
+        <w:rPr>
+          <w:rtl w:val="0"/>
+        </w:rPr>
+        <w:t>https://www.freecodecamp.org/news/what-is-git-learn-git-version-control/</w:t>
+      </w:r>
+    </w:p>
+    <w:p>
+      <w:pPr>
+        <w:pStyle w:val="Body 2"/>
         <w:rPr>
           <w:b w:val="1"/>
           <w:bCs w:val="1"/>
         </w:rPr>
       </w:pPr>
-      <w:r>
-        <w:rPr>
-          <w:b w:val="1"/>
-          <w:bCs w:val="1"/>
-          <w:rtl w:val="0"/>
-          <w:lang w:val="en-US"/>
-        </w:rPr>
-        <w:t>https://product.hubspot.com/blog/git-and-github-tutorial-for-beginners</w:t>
-      </w:r>
     </w:p>
     <w:p>
       <w:pPr>
-        <w:pStyle w:val="Body 2"/>
-        <w:rPr>
-          <w:rStyle w:val="None"/>
-          <w:b w:val="1"/>
-          <w:bCs w:val="1"/>
-        </w:rPr>
-      </w:pPr>
-      <w:r>
-        <w:rPr>
-          <w:rStyle w:val="Hyperlink.0"/>
-        </w:rPr>
-        <w:fldChar w:fldCharType="begin" w:fldLock="0"/>
-      </w:r>
-      <w:r>
-        <w:rPr>
-          <w:rStyle w:val="Hyperlink.0"/>
-        </w:rPr>
-        <w:instrText xml:space="preserve"> HYPERLINK "https://www.simplilearn.com/tutorials/git-tutorial/git-vs-github"</w:instrText>
-      </w:r>
-      <w:r>
-        <w:rPr>
-          <w:rStyle w:val="Hyperlink.0"/>
-        </w:rPr>
-        <w:fldChar w:fldCharType="separate" w:fldLock="0"/>
-      </w:r>
-      <w:r>
-        <w:rPr>
-          <w:rStyle w:val="Hyperlink.0"/>
-          <w:rtl w:val="0"/>
-        </w:rPr>
-        <w:t>https://www.simplilearn.com/tutorials/git-tutorial/git-vs-github</w:t>
-      </w:r>
-      <w:r>
-        <w:rPr/>
-        <w:fldChar w:fldCharType="end" w:fldLock="0"/>
-      </w:r>
+        <w:pStyle w:val="Subheading"/>
+        <w:bidi w:val="0"/>
+      </w:pPr>
     </w:p>
     <w:p>
       <w:pPr>
-        <w:pStyle w:val="Body 2"/>
-        <w:rPr>
-          <w:rStyle w:val="None"/>
-          <w:b w:val="1"/>
-          <w:bCs w:val="1"/>
-        </w:rPr>
-      </w:pPr>
-      <w:r>
-        <w:rPr>
-          <w:rStyle w:val="Hyperlink.0"/>
-        </w:rPr>
-        <w:fldChar w:fldCharType="begin" w:fldLock="0"/>
-      </w:r>
-      <w:r>
-        <w:rPr>
-          <w:rStyle w:val="Hyperlink.0"/>
-        </w:rPr>
-        <w:instrText xml:space="preserve"> HYPERLINK "https://education.github.com/git-cheat-sheet-education.pdf"</w:instrText>
-      </w:r>
-      <w:r>
-        <w:rPr>
-          <w:rStyle w:val="Hyperlink.0"/>
-        </w:rPr>
-        <w:fldChar w:fldCharType="separate" w:fldLock="0"/>
-      </w:r>
-      <w:r>
-        <w:rPr>
-          <w:rStyle w:val="Hyperlink.0"/>
-          <w:rtl w:val="0"/>
-        </w:rPr>
-        <w:t>https://education.github.com/git-cheat-sheet-education.pdf</w:t>
-      </w:r>
-      <w:r>
-        <w:rPr/>
-        <w:fldChar w:fldCharType="end" w:fldLock="0"/>
-      </w:r>
-    </w:p>
-    <w:p>
-      <w:pPr>
-        <w:pStyle w:val="Body 2"/>
-        <w:rPr>
-          <w:rStyle w:val="None"/>
-          <w:b w:val="1"/>
-          <w:bCs w:val="1"/>
-        </w:rPr>
-      </w:pPr>
-      <w:r>
-        <w:rPr>
-          <w:rStyle w:val="None"/>
-          <w:b w:val="1"/>
-          <w:bCs w:val="1"/>
-          <w:rtl w:val="0"/>
-          <w:lang w:val="en-US"/>
-        </w:rPr>
-        <w:t>https://www.freecodecamp.org/news/what-is-git-learn-git-version-control/</w:t>
-      </w:r>
-    </w:p>
-    <w:p>
-      <w:pPr>
-        <w:pStyle w:val="Body 2"/>
-        <w:rPr>
-          <w:rStyle w:val="None"/>
-        </w:rPr>
-      </w:pPr>
-    </w:p>
-    <w:p>
-      <w:pPr>
-        <w:pStyle w:val="Body 2"/>
-        <w:rPr>
-          <w:rStyle w:val="None"/>
-          <w:b w:val="1"/>
-          <w:bCs w:val="1"/>
-        </w:rPr>
-      </w:pPr>
-    </w:p>
-    <w:p>
-      <w:pPr>
-        <w:pStyle w:val="Subheading"/>
+        <w:pStyle w:val="Body"/>
+        <w:bidi w:val="0"/>
       </w:pPr>
       <w:r/>
     </w:p>
@@ -2225,9 +2197,8 @@
       <w:pStyle w:val="Header &amp; Footer"/>
       <w:tabs>
         <w:tab w:val="center" w:pos="4510"/>
-        <w:tab w:val="right" w:pos="9000"/>
-        <w:tab w:val="clear" w:pos="9020"/>
       </w:tabs>
+      <w:jc w:val="left"/>
     </w:pPr>
     <w:r>
       <w:rPr>
@@ -2235,6 +2206,8 @@
         <w:lang w:val="en-US"/>
       </w:rPr>
       <w:t>Version control report</w:t>
+    </w:r>
+    <w:r>
       <w:tab/>
       <w:tab/>
     </w:r>
@@ -2261,9 +2234,6 @@
 <file path=word/header1.xml><?xml version="1.0" encoding="utf-8"?>
 <w:hdr xmlns:r="http://schemas.openxmlformats.org/officeDocument/2006/relationships" xmlns:wp="http://schemas.openxmlformats.org/drawingml/2006/wordprocessingDrawing" xmlns:w="http://schemas.openxmlformats.org/wordprocessingml/2006/main" xmlns:w10="urn:schemas-microsoft-com:office:word" xmlns:w14="http://schemas.microsoft.com/office/word/2010/wordml" xmlns:wps="http://schemas.microsoft.com/office/word/2010/wordprocessingShape" xmlns:wpg="http://schemas.microsoft.com/office/word/2010/wordprocessingGroup" xmlns:mc="http://schemas.openxmlformats.org/markup-compatibility/2006" xmlns:v="urn:schemas-microsoft-com:vml" xmlns:o="urn:schemas-microsoft-com:office:office" xmlns:m="http://schemas.openxmlformats.org/officeDocument/2006/math" mc:Ignorable="w14">
   <w:p>
-    <w:pPr>
-      <w:pStyle w:val="Header &amp; Footer"/>
-    </w:pPr>
     <w:r/>
   </w:p>
 </w:hdr>
@@ -2283,11 +2253,7 @@
         <w:ind w:left="180" w:hanging="180"/>
       </w:pPr>
       <w:rPr>
-        <w:rFonts w:ascii="Times Roman" w:cs="Times Roman" w:hAnsi="Times Roman" w:eastAsia="Times Roman"/>
-        <w:b w:val="0"/>
-        <w:bCs w:val="0"/>
-        <w:i w:val="0"/>
-        <w:iCs w:val="0"/>
+        <w:rFonts w:hAnsi="Arial Unicode MS"/>
         <w:caps w:val="0"/>
         <w:smallCaps w:val="0"/>
         <w:strike w:val="0"/>
@@ -2313,11 +2279,7 @@
         <w:ind w:left="360" w:hanging="180"/>
       </w:pPr>
       <w:rPr>
-        <w:rFonts w:ascii="Times Roman" w:cs="Times Roman" w:hAnsi="Times Roman" w:eastAsia="Times Roman"/>
-        <w:b w:val="0"/>
-        <w:bCs w:val="0"/>
-        <w:i w:val="0"/>
-        <w:iCs w:val="0"/>
+        <w:rFonts w:hAnsi="Arial Unicode MS"/>
         <w:caps w:val="0"/>
         <w:smallCaps w:val="0"/>
         <w:strike w:val="0"/>
@@ -2343,11 +2305,7 @@
         <w:ind w:left="540" w:hanging="180"/>
       </w:pPr>
       <w:rPr>
-        <w:rFonts w:ascii="Times Roman" w:cs="Times Roman" w:hAnsi="Times Roman" w:eastAsia="Times Roman"/>
-        <w:b w:val="0"/>
-        <w:bCs w:val="0"/>
-        <w:i w:val="0"/>
-        <w:iCs w:val="0"/>
+        <w:rFonts w:hAnsi="Arial Unicode MS"/>
         <w:caps w:val="0"/>
         <w:smallCaps w:val="0"/>
         <w:strike w:val="0"/>
@@ -2373,11 +2331,7 @@
         <w:ind w:left="720" w:hanging="180"/>
       </w:pPr>
       <w:rPr>
-        <w:rFonts w:ascii="Times Roman" w:cs="Times Roman" w:hAnsi="Times Roman" w:eastAsia="Times Roman"/>
-        <w:b w:val="0"/>
-        <w:bCs w:val="0"/>
-        <w:i w:val="0"/>
-        <w:iCs w:val="0"/>
+        <w:rFonts w:hAnsi="Arial Unicode MS"/>
         <w:caps w:val="0"/>
         <w:smallCaps w:val="0"/>
         <w:strike w:val="0"/>
@@ -2403,11 +2357,7 @@
         <w:ind w:left="900" w:hanging="180"/>
       </w:pPr>
       <w:rPr>
-        <w:rFonts w:ascii="Times Roman" w:cs="Times Roman" w:hAnsi="Times Roman" w:eastAsia="Times Roman"/>
-        <w:b w:val="0"/>
-        <w:bCs w:val="0"/>
-        <w:i w:val="0"/>
-        <w:iCs w:val="0"/>
+        <w:rFonts w:hAnsi="Arial Unicode MS"/>
         <w:caps w:val="0"/>
         <w:smallCaps w:val="0"/>
         <w:strike w:val="0"/>
@@ -2433,11 +2383,7 @@
         <w:ind w:left="1080" w:hanging="180"/>
       </w:pPr>
       <w:rPr>
-        <w:rFonts w:ascii="Times Roman" w:cs="Times Roman" w:hAnsi="Times Roman" w:eastAsia="Times Roman"/>
-        <w:b w:val="0"/>
-        <w:bCs w:val="0"/>
-        <w:i w:val="0"/>
-        <w:iCs w:val="0"/>
+        <w:rFonts w:hAnsi="Arial Unicode MS"/>
         <w:caps w:val="0"/>
         <w:smallCaps w:val="0"/>
         <w:strike w:val="0"/>
@@ -2463,11 +2409,7 @@
         <w:ind w:left="1260" w:hanging="180"/>
       </w:pPr>
       <w:rPr>
-        <w:rFonts w:ascii="Times Roman" w:cs="Times Roman" w:hAnsi="Times Roman" w:eastAsia="Times Roman"/>
-        <w:b w:val="0"/>
-        <w:bCs w:val="0"/>
-        <w:i w:val="0"/>
-        <w:iCs w:val="0"/>
+        <w:rFonts w:hAnsi="Arial Unicode MS"/>
         <w:caps w:val="0"/>
         <w:smallCaps w:val="0"/>
         <w:strike w:val="0"/>
@@ -2493,11 +2435,7 @@
         <w:ind w:left="1440" w:hanging="180"/>
       </w:pPr>
       <w:rPr>
-        <w:rFonts w:ascii="Times Roman" w:cs="Times Roman" w:hAnsi="Times Roman" w:eastAsia="Times Roman"/>
-        <w:b w:val="0"/>
-        <w:bCs w:val="0"/>
-        <w:i w:val="0"/>
-        <w:iCs w:val="0"/>
+        <w:rFonts w:hAnsi="Arial Unicode MS"/>
         <w:caps w:val="0"/>
         <w:smallCaps w:val="0"/>
         <w:strike w:val="0"/>
@@ -2523,11 +2461,7 @@
         <w:ind w:left="1620" w:hanging="180"/>
       </w:pPr>
       <w:rPr>
-        <w:rFonts w:ascii="Times Roman" w:cs="Times Roman" w:hAnsi="Times Roman" w:eastAsia="Times Roman"/>
-        <w:b w:val="0"/>
-        <w:bCs w:val="0"/>
-        <w:i w:val="0"/>
-        <w:iCs w:val="0"/>
+        <w:rFonts w:hAnsi="Arial Unicode MS"/>
         <w:caps w:val="0"/>
         <w:smallCaps w:val="0"/>
         <w:strike w:val="0"/>
@@ -2556,11 +2490,7 @@
         <w:ind w:left="150" w:hanging="150"/>
       </w:pPr>
       <w:rPr>
-        <w:rFonts w:ascii="Baskerville" w:cs="Baskerville" w:hAnsi="Baskerville" w:eastAsia="Baskerville"/>
-        <w:b w:val="0"/>
-        <w:bCs w:val="0"/>
-        <w:i w:val="0"/>
-        <w:iCs w:val="0"/>
+        <w:rFonts w:hAnsi="Arial Unicode MS"/>
         <w:caps w:val="0"/>
         <w:smallCaps w:val="0"/>
         <w:strike w:val="0"/>
@@ -2586,11 +2516,7 @@
         <w:ind w:left="330" w:hanging="150"/>
       </w:pPr>
       <w:rPr>
-        <w:rFonts w:ascii="Baskerville" w:cs="Baskerville" w:hAnsi="Baskerville" w:eastAsia="Baskerville"/>
-        <w:b w:val="0"/>
-        <w:bCs w:val="0"/>
-        <w:i w:val="0"/>
-        <w:iCs w:val="0"/>
+        <w:rFonts w:hAnsi="Arial Unicode MS"/>
         <w:caps w:val="0"/>
         <w:smallCaps w:val="0"/>
         <w:strike w:val="0"/>
@@ -2616,11 +2542,7 @@
         <w:ind w:left="510" w:hanging="150"/>
       </w:pPr>
       <w:rPr>
-        <w:rFonts w:ascii="Baskerville" w:cs="Baskerville" w:hAnsi="Baskerville" w:eastAsia="Baskerville"/>
-        <w:b w:val="0"/>
-        <w:bCs w:val="0"/>
-        <w:i w:val="0"/>
-        <w:iCs w:val="0"/>
+        <w:rFonts w:hAnsi="Arial Unicode MS"/>
         <w:caps w:val="0"/>
         <w:smallCaps w:val="0"/>
         <w:strike w:val="0"/>
@@ -2646,11 +2568,7 @@
         <w:ind w:left="690" w:hanging="150"/>
       </w:pPr>
       <w:rPr>
-        <w:rFonts w:ascii="Baskerville" w:cs="Baskerville" w:hAnsi="Baskerville" w:eastAsia="Baskerville"/>
-        <w:b w:val="0"/>
-        <w:bCs w:val="0"/>
-        <w:i w:val="0"/>
-        <w:iCs w:val="0"/>
+        <w:rFonts w:hAnsi="Arial Unicode MS"/>
         <w:caps w:val="0"/>
         <w:smallCaps w:val="0"/>
         <w:strike w:val="0"/>
@@ -2676,11 +2594,7 @@
         <w:ind w:left="870" w:hanging="150"/>
       </w:pPr>
       <w:rPr>
-        <w:rFonts w:ascii="Baskerville" w:cs="Baskerville" w:hAnsi="Baskerville" w:eastAsia="Baskerville"/>
-        <w:b w:val="0"/>
-        <w:bCs w:val="0"/>
-        <w:i w:val="0"/>
-        <w:iCs w:val="0"/>
+        <w:rFonts w:hAnsi="Arial Unicode MS"/>
         <w:caps w:val="0"/>
         <w:smallCaps w:val="0"/>
         <w:strike w:val="0"/>
@@ -2706,11 +2620,7 @@
         <w:ind w:left="1050" w:hanging="150"/>
       </w:pPr>
       <w:rPr>
-        <w:rFonts w:ascii="Baskerville" w:cs="Baskerville" w:hAnsi="Baskerville" w:eastAsia="Baskerville"/>
-        <w:b w:val="0"/>
-        <w:bCs w:val="0"/>
-        <w:i w:val="0"/>
-        <w:iCs w:val="0"/>
+        <w:rFonts w:hAnsi="Arial Unicode MS"/>
         <w:caps w:val="0"/>
         <w:smallCaps w:val="0"/>
         <w:strike w:val="0"/>
@@ -2736,11 +2646,7 @@
         <w:ind w:left="1230" w:hanging="150"/>
       </w:pPr>
       <w:rPr>
-        <w:rFonts w:ascii="Baskerville" w:cs="Baskerville" w:hAnsi="Baskerville" w:eastAsia="Baskerville"/>
-        <w:b w:val="0"/>
-        <w:bCs w:val="0"/>
-        <w:i w:val="0"/>
-        <w:iCs w:val="0"/>
+        <w:rFonts w:hAnsi="Arial Unicode MS"/>
         <w:caps w:val="0"/>
         <w:smallCaps w:val="0"/>
         <w:strike w:val="0"/>
@@ -2766,11 +2672,7 @@
         <w:ind w:left="1410" w:hanging="150"/>
       </w:pPr>
       <w:rPr>
-        <w:rFonts w:ascii="Baskerville" w:cs="Baskerville" w:hAnsi="Baskerville" w:eastAsia="Baskerville"/>
-        <w:b w:val="0"/>
-        <w:bCs w:val="0"/>
-        <w:i w:val="0"/>
-        <w:iCs w:val="0"/>
+        <w:rFonts w:hAnsi="Arial Unicode MS"/>
         <w:caps w:val="0"/>
         <w:smallCaps w:val="0"/>
         <w:strike w:val="0"/>
@@ -2796,11 +2698,7 @@
         <w:ind w:left="1590" w:hanging="150"/>
       </w:pPr>
       <w:rPr>
-        <w:rFonts w:ascii="Baskerville" w:cs="Baskerville" w:hAnsi="Baskerville" w:eastAsia="Baskerville"/>
-        <w:b w:val="0"/>
-        <w:bCs w:val="0"/>
-        <w:i w:val="0"/>
-        <w:iCs w:val="0"/>
+        <w:rFonts w:hAnsi="Arial Unicode MS"/>
         <w:caps w:val="0"/>
         <w:smallCaps w:val="0"/>
         <w:strike w:val="0"/>
@@ -2857,7 +2755,7 @@
       <w:lvlText w:val="%1.%2."/>
       <w:lvlJc w:val="left"/>
       <w:pPr>
-        <w:ind w:left="480" w:hanging="120"/>
+        <w:ind w:left="720" w:hanging="360"/>
       </w:pPr>
       <w:rPr>
         <w:rFonts w:hAnsi="Arial Unicode MS"/>
@@ -2883,7 +2781,7 @@
       <w:lvlText w:val="%1.%2.%3."/>
       <w:lvlJc w:val="left"/>
       <w:pPr>
-        <w:ind w:left="840" w:hanging="120"/>
+        <w:ind w:left="1080" w:hanging="360"/>
       </w:pPr>
       <w:rPr>
         <w:rFonts w:hAnsi="Arial Unicode MS"/>
@@ -2909,7 +2807,7 @@
       <w:lvlText w:val="%1.%2.%3.%4."/>
       <w:lvlJc w:val="left"/>
       <w:pPr>
-        <w:ind w:left="1200" w:hanging="120"/>
+        <w:ind w:left="1431" w:hanging="351"/>
       </w:pPr>
       <w:rPr>
         <w:rFonts w:hAnsi="Arial Unicode MS"/>
@@ -2935,7 +2833,7 @@
       <w:lvlText w:val="%1.%2.%3.%4.%5."/>
       <w:lvlJc w:val="left"/>
       <w:pPr>
-        <w:ind w:left="1560" w:hanging="120"/>
+        <w:ind w:left="1800" w:hanging="360"/>
       </w:pPr>
       <w:rPr>
         <w:rFonts w:hAnsi="Arial Unicode MS"/>
@@ -2961,7 +2859,7 @@
       <w:lvlText w:val="%1.%2.%3.%4.%5.%6."/>
       <w:lvlJc w:val="left"/>
       <w:pPr>
-        <w:ind w:left="1920" w:hanging="120"/>
+        <w:ind w:left="2160" w:hanging="360"/>
       </w:pPr>
       <w:rPr>
         <w:rFonts w:hAnsi="Arial Unicode MS"/>
@@ -2987,7 +2885,7 @@
       <w:lvlText w:val="%1.%2.%3.%4.%5.%6.%7."/>
       <w:lvlJc w:val="left"/>
       <w:pPr>
-        <w:ind w:left="2280" w:hanging="120"/>
+        <w:ind w:left="2520" w:hanging="360"/>
       </w:pPr>
       <w:rPr>
         <w:rFonts w:hAnsi="Arial Unicode MS"/>
@@ -3013,7 +2911,7 @@
       <w:lvlText w:val="%1.%2.%3.%4.%5.%6.%7.%8."/>
       <w:lvlJc w:val="left"/>
       <w:pPr>
-        <w:ind w:left="2640" w:hanging="120"/>
+        <w:ind w:left="2880" w:hanging="360"/>
       </w:pPr>
       <w:rPr>
         <w:rFonts w:hAnsi="Arial Unicode MS"/>
@@ -3039,7 +2937,7 @@
       <w:lvlText w:val="%1.%2.%3.%4.%5.%6.%7.%8.%9."/>
       <w:lvlJc w:val="left"/>
       <w:pPr>
-        <w:ind w:left="3000" w:hanging="120"/>
+        <w:ind w:left="3240" w:hanging="360"/>
       </w:pPr>
       <w:rPr>
         <w:rFonts w:hAnsi="Arial Unicode MS"/>
@@ -3216,13 +3114,12 @@
       <w:position w:val="0"/>
       <w:sz w:val="20"/>
       <w:szCs w:val="20"/>
-      <w:u w:val="none" w:color="000000"/>
+      <w:u w:val="none"/>
       <w:shd w:val="nil" w:color="auto" w:fill="auto"/>
       <w:vertAlign w:val="baseline"/>
       <w:lang w:val="en-US"/>
-      <w14:textOutline w14:w="12700" w14:cap="flat">
+      <w14:textOutline>
         <w14:noFill/>
-        <w14:miter w14:lim="400000"/>
       </w14:textOutline>
       <w14:textFill>
         <w14:solidFill>
@@ -3264,13 +3161,12 @@
       <w:position w:val="0"/>
       <w:sz w:val="26"/>
       <w:szCs w:val="26"/>
-      <w:u w:val="none" w:color="000000"/>
+      <w:u w:val="none"/>
       <w:shd w:val="nil" w:color="auto" w:fill="auto"/>
       <w:vertAlign w:val="baseline"/>
       <w:lang w:val="en-US"/>
-      <w14:textOutline w14:w="12700" w14:cap="flat">
+      <w14:textOutline>
         <w14:noFill/>
-        <w14:miter w14:lim="400000"/>
       </w14:textOutline>
       <w14:textFill>
         <w14:solidFill>
@@ -3306,19 +3202,18 @@
       <w:strike w:val="0"/>
       <w:dstrike w:val="0"/>
       <w:outline w:val="0"/>
-      <w:color w:val="444444"/>
+      <w:color w:val="434343"/>
       <w:spacing w:val="0"/>
       <w:kern w:val="0"/>
       <w:position w:val="0"/>
       <w:sz w:val="24"/>
       <w:szCs w:val="24"/>
-      <w:u w:val="none" w:color="444444"/>
+      <w:u w:val="none"/>
       <w:shd w:val="nil" w:color="auto" w:fill="auto"/>
       <w:vertAlign w:val="baseline"/>
       <w:lang w:val="en-US"/>
-      <w14:textOutline w14:w="12700" w14:cap="flat">
+      <w14:textOutline>
         <w14:noFill/>
-        <w14:miter w14:lim="400000"/>
       </w14:textOutline>
       <w14:textFill>
         <w14:solidFill>
@@ -3354,19 +3249,18 @@
       <w:strike w:val="0"/>
       <w:dstrike w:val="0"/>
       <w:outline w:val="0"/>
-      <w:color w:val="dc5922"/>
+      <w:color w:val="dc5921"/>
       <w:spacing w:val="6"/>
       <w:kern w:val="0"/>
       <w:position w:val="0"/>
       <w:sz w:val="64"/>
       <w:szCs w:val="64"/>
-      <w:u w:val="none" w:color="dc5922"/>
+      <w:u w:val="none"/>
       <w:shd w:val="nil" w:color="auto" w:fill="auto"/>
       <w:vertAlign w:val="baseline"/>
       <w:lang w:val="en-US"/>
-      <w14:textOutline w14:w="12700" w14:cap="flat">
+      <w14:textOutline>
         <w14:noFill/>
-        <w14:miter w14:lim="400000"/>
       </w14:textOutline>
       <w14:textFill>
         <w14:solidFill>
@@ -3402,18 +3296,17 @@
       <w:strike w:val="0"/>
       <w:dstrike w:val="0"/>
       <w:outline w:val="0"/>
-      <w:color w:val="444444"/>
+      <w:color w:val="434343"/>
       <w:spacing w:val="0"/>
       <w:kern w:val="0"/>
       <w:position w:val="0"/>
       <w:sz w:val="24"/>
       <w:szCs w:val="24"/>
-      <w:u w:val="none" w:color="444444"/>
+      <w:u w:val="none"/>
       <w:shd w:val="nil" w:color="auto" w:fill="auto"/>
       <w:vertAlign w:val="baseline"/>
-      <w14:textOutline w14:w="12700" w14:cap="flat">
+      <w14:textOutline>
         <w14:noFill/>
-        <w14:miter w14:lim="400000"/>
       </w14:textOutline>
       <w14:textFill>
         <w14:solidFill>
@@ -3439,7 +3332,7 @@
       <w:outlineLvl w:val="9"/>
     </w:pPr>
     <w:rPr>
-      <w:rFonts w:ascii="Baskerville" w:cs="Arial Unicode MS" w:hAnsi="Baskerville" w:eastAsia="Arial Unicode MS"/>
+      <w:rFonts w:ascii="Baskerville" w:cs="Baskerville" w:hAnsi="Baskerville" w:eastAsia="Baskerville"/>
       <w:b w:val="0"/>
       <w:bCs w:val="0"/>
       <w:i w:val="0"/>
@@ -3449,19 +3342,17 @@
       <w:strike w:val="0"/>
       <w:dstrike w:val="0"/>
       <w:outline w:val="0"/>
-      <w:color w:val="324a24"/>
+      <w:color w:val="314924"/>
       <w:spacing w:val="0"/>
       <w:kern w:val="0"/>
       <w:position w:val="0"/>
       <w:sz w:val="20"/>
       <w:szCs w:val="20"/>
-      <w:u w:val="none" w:color="324a24"/>
+      <w:u w:val="none"/>
       <w:shd w:val="nil" w:color="auto" w:fill="auto"/>
       <w:vertAlign w:val="baseline"/>
-      <w:lang w:val="en-US"/>
-      <w14:textOutline w14:w="12700" w14:cap="flat">
+      <w14:textOutline>
         <w14:noFill/>
-        <w14:miter w14:lim="400000"/>
       </w14:textOutline>
       <w14:textFill>
         <w14:solidFill>
@@ -3478,17 +3369,11 @@
       </w:numPr>
     </w:pPr>
   </w:style>
-  <w:style w:type="character" w:styleId="None">
-    <w:name w:val="None"/>
-  </w:style>
   <w:style w:type="character" w:styleId="Hyperlink.0">
     <w:name w:val="Hyperlink.0"/>
-    <w:basedOn w:val="None"/>
+    <w:basedOn w:val="Hyperlink"/>
     <w:next w:val="Hyperlink.0"/>
     <w:rPr>
-      <w:rFonts w:ascii="Baskerville" w:cs="Baskerville" w:hAnsi="Baskerville" w:eastAsia="Baskerville"/>
-      <w:b w:val="1"/>
-      <w:bCs w:val="1"/>
       <w:u w:val="single"/>
     </w:rPr>
   </w:style>
@@ -3519,22 +3404,67 @@
       <w:strike w:val="0"/>
       <w:dstrike w:val="0"/>
       <w:outline w:val="0"/>
-      <w:color w:val="5c432b"/>
+      <w:color w:val="5b422a"/>
       <w:spacing w:val="0"/>
       <w:kern w:val="0"/>
       <w:position w:val="0"/>
       <w:sz w:val="36"/>
       <w:szCs w:val="36"/>
-      <w:u w:val="none" w:color="5c432b"/>
+      <w:u w:val="none"/>
       <w:shd w:val="nil" w:color="auto" w:fill="auto"/>
       <w:vertAlign w:val="baseline"/>
-      <w14:textOutline w14:w="12700" w14:cap="flat">
+      <w14:textOutline>
         <w14:noFill/>
-        <w14:miter w14:lim="400000"/>
       </w14:textOutline>
       <w14:textFill>
         <w14:solidFill>
           <w14:srgbClr w14:val="5C432B"/>
+        </w14:solidFill>
+      </w14:textFill>
+    </w:rPr>
+  </w:style>
+  <w:style w:type="paragraph" w:styleId="Body">
+    <w:name w:val="Body"/>
+    <w:next w:val="Body"/>
+    <w:pPr>
+      <w:keepNext w:val="0"/>
+      <w:keepLines w:val="0"/>
+      <w:pageBreakBefore w:val="0"/>
+      <w:widowControl w:val="1"/>
+      <w:shd w:val="clear" w:color="auto" w:fill="auto"/>
+      <w:suppressAutoHyphens w:val="0"/>
+      <w:bidi w:val="0"/>
+      <w:spacing w:before="0" w:after="0" w:line="360" w:lineRule="auto"/>
+      <w:ind w:left="0" w:right="0" w:firstLine="540"/>
+      <w:jc w:val="left"/>
+      <w:outlineLvl w:val="9"/>
+    </w:pPr>
+    <w:rPr>
+      <w:rFonts w:ascii="Baskerville" w:cs="Baskerville" w:hAnsi="Baskerville" w:eastAsia="Baskerville"/>
+      <w:b w:val="0"/>
+      <w:bCs w:val="0"/>
+      <w:i w:val="0"/>
+      <w:iCs w:val="0"/>
+      <w:caps w:val="0"/>
+      <w:smallCaps w:val="0"/>
+      <w:strike w:val="0"/>
+      <w:dstrike w:val="0"/>
+      <w:outline w:val="0"/>
+      <w:color w:val="000000"/>
+      <w:spacing w:val="0"/>
+      <w:kern w:val="0"/>
+      <w:position w:val="0"/>
+      <w:sz w:val="24"/>
+      <w:szCs w:val="24"/>
+      <w:u w:val="none"/>
+      <w:shd w:val="nil" w:color="auto" w:fill="auto"/>
+      <w:vertAlign w:val="baseline"/>
+      <w14:textOutline>
+        <w14:noFill/>
+      </w14:textOutline>
+      <w14:textFill>
+        <w14:solidFill>
+          <w14:srgbClr w14:val="000000"/>
         </w14:solidFill>
       </w14:textFill>
     </w:rPr>
@@ -3553,10 +3483,10 @@
         <a:srgbClr val="FFFFFF"/>
       </a:lt1>
       <a:dk2>
-        <a:srgbClr val="A7A7A7"/>
+        <a:srgbClr val="444444"/>
       </a:dk2>
       <a:lt2>
-        <a:srgbClr val="535353"/>
+        <a:srgbClr val="AAAAAA"/>
       </a:lt2>
       <a:accent1>
         <a:srgbClr val="A6BACF"/>
@@ -3585,14 +3515,14 @@
     </a:clrScheme>
     <a:fontScheme name="04_Essay">
       <a:majorFont>
-        <a:latin typeface="Helvetica Neue"/>
-        <a:ea typeface="Helvetica Neue"/>
-        <a:cs typeface="Helvetica Neue"/>
-      </a:majorFont>
-      <a:minorFont>
         <a:latin typeface="Baskerville"/>
         <a:ea typeface="Baskerville"/>
         <a:cs typeface="Baskerville"/>
+      </a:majorFont>
+      <a:minorFont>
+        <a:latin typeface="Baskerville SemiBold"/>
+        <a:ea typeface="Baskerville SemiBold"/>
+        <a:cs typeface="Baskerville SemiBold"/>
       </a:minorFont>
     </a:fontScheme>
     <a:fmtScheme name="04_Essay">
@@ -3733,14 +3663,15 @@
     <a:spDef>
       <a:spPr>
         <a:solidFill>
-          <a:srgbClr val="FFFFFF"/>
+          <a:schemeClr val="accent2">
+            <a:hueOff val="304431"/>
+            <a:satOff val="14136"/>
+            <a:lumOff val="-27777"/>
+          </a:schemeClr>
         </a:solidFill>
-        <a:ln w="25400" cap="flat">
-          <a:solidFill>
-            <a:schemeClr val="accent1"/>
-          </a:solidFill>
-          <a:prstDash val="solid"/>
-          <a:round/>
+        <a:ln w="12700" cap="flat">
+          <a:noFill/>
+          <a:miter lim="400000"/>
         </a:ln>
         <a:effectLst/>
         <a:sp3d/>
@@ -3749,7 +3680,7 @@
         <a:spAutoFit/>
       </a:bodyPr>
       <a:lstStyle>
-        <a:defPPr marL="0" marR="0" indent="0" algn="l" defTabSz="914400" rtl="0" fontAlgn="auto" latinLnBrk="0" hangingPunct="0">
+        <a:defPPr marL="0" marR="0" indent="0" algn="ctr" defTabSz="457200" rtl="0" fontAlgn="auto" latinLnBrk="0" hangingPunct="0">
           <a:lnSpc>
             <a:spcPct val="100000"/>
           </a:lnSpc>
@@ -3769,14 +3700,14 @@
               <a:noFill/>
             </a:ln>
             <a:solidFill>
-              <a:srgbClr val="000000"/>
+              <a:srgbClr val="FFFFFF"/>
             </a:solidFill>
             <a:effectLst/>
             <a:uFillTx/>
-            <a:latin typeface="Baskerville SemiBold"/>
-            <a:ea typeface="Baskerville SemiBold"/>
-            <a:cs typeface="Baskerville SemiBold"/>
-            <a:sym typeface="Baskerville SemiBold"/>
+            <a:latin typeface="+mj-lt"/>
+            <a:ea typeface="+mj-ea"/>
+            <a:cs typeface="+mj-cs"/>
+            <a:sym typeface="Baskerville"/>
           </a:defRPr>
         </a:defPPr>
         <a:lvl1pPr marL="0" marR="0" indent="0" algn="l" defTabSz="914400" rtl="0" fontAlgn="auto" latinLnBrk="1" hangingPunct="0">
@@ -4024,12 +3955,12 @@
     <a:lnDef>
       <a:spPr>
         <a:noFill/>
-        <a:ln w="25400" cap="flat">
+        <a:ln w="6350" cap="flat">
           <a:solidFill>
-            <a:schemeClr val="accent1"/>
+            <a:srgbClr val="AAAAAA"/>
           </a:solidFill>
           <a:prstDash val="solid"/>
-          <a:round/>
+          <a:miter lim="400000"/>
         </a:ln>
         <a:effectLst/>
         <a:sp3d/>
@@ -4320,12 +4251,12 @@
         <a:spAutoFit/>
       </a:bodyPr>
       <a:lstStyle>
-        <a:defPPr marL="0" marR="0" indent="0" algn="l" defTabSz="914400" rtl="0" fontAlgn="auto" latinLnBrk="0" hangingPunct="0">
+        <a:defPPr marL="0" marR="0" indent="0" algn="l" defTabSz="457200" rtl="0" fontAlgn="auto" latinLnBrk="0" hangingPunct="0">
           <a:lnSpc>
-            <a:spcPct val="100000"/>
+            <a:spcPct val="120000"/>
           </a:lnSpc>
           <a:spcBef>
-            <a:spcPts val="0"/>
+            <a:spcPts val="400"/>
           </a:spcBef>
           <a:spcAft>
             <a:spcPts val="0"/>
@@ -4335,19 +4266,19 @@
           <a:buFontTx/>
           <a:buNone/>
           <a:tabLst/>
-          <a:defRPr b="0" baseline="0" cap="none" i="0" spc="0" strike="noStrike" sz="1800" u="none" kumimoji="0" normalizeH="0">
+          <a:defRPr b="0" baseline="0" cap="none" i="0" spc="0" strike="noStrike" sz="1200" u="none" kumimoji="0" normalizeH="0">
             <a:ln>
               <a:noFill/>
             </a:ln>
             <a:solidFill>
-              <a:srgbClr val="000000"/>
+              <a:srgbClr val="444444"/>
             </a:solidFill>
             <a:effectLst/>
             <a:uFillTx/>
-            <a:latin typeface="Baskerville SemiBold"/>
-            <a:ea typeface="Baskerville SemiBold"/>
-            <a:cs typeface="Baskerville SemiBold"/>
-            <a:sym typeface="Baskerville SemiBold"/>
+            <a:latin typeface="+mj-lt"/>
+            <a:ea typeface="+mj-ea"/>
+            <a:cs typeface="+mj-cs"/>
+            <a:sym typeface="Baskerville"/>
           </a:defRPr>
         </a:defPPr>
         <a:lvl1pPr marL="0" marR="0" indent="0" algn="l" defTabSz="914400" rtl="0" fontAlgn="auto" latinLnBrk="1" hangingPunct="0">

</xml_diff>

<commit_message>
include github repo link
</commit_message>
<xml_diff>
--- a/version-control-report.docx
+++ b/version-control-report.docx
@@ -39,6 +39,53 @@
       <w:r>
         <w:rPr/>
         <w:fldChar w:fldCharType="end" w:fldLock="1"/>
+      </w:r>
+    </w:p>
+    <w:p>
+      <w:pPr>
+        <w:pStyle w:val="Body 2"/>
+        <w:bidi w:val="0"/>
+      </w:pPr>
+      <w:r>
+        <w:rPr>
+          <w:rtl w:val="0"/>
+        </w:rPr>
+        <w:t>Title: Version Control</w:t>
+      </w:r>
+    </w:p>
+    <w:p>
+      <w:pPr>
+        <w:pStyle w:val="Body 2"/>
+        <w:bidi w:val="0"/>
+      </w:pPr>
+      <w:r>
+        <w:rPr>
+          <w:rStyle w:val="Hyperlink.0"/>
+        </w:rPr>
+        <w:fldChar w:fldCharType="begin" w:fldLock="0"/>
+      </w:r>
+      <w:r>
+        <w:rPr>
+          <w:rStyle w:val="Hyperlink.0"/>
+        </w:rPr>
+        <w:instrText xml:space="preserve"> HYPERLINK "https://github.com/EvansMutwiri/my--internship.git"</w:instrText>
+      </w:r>
+      <w:r>
+        <w:rPr>
+          <w:rStyle w:val="Hyperlink.0"/>
+        </w:rPr>
+        <w:fldChar w:fldCharType="separate" w:fldLock="0"/>
+      </w:r>
+      <w:r>
+        <w:rPr>
+          <w:rStyle w:val="Hyperlink.0"/>
+          <w:rtl w:val="0"/>
+        </w:rPr>
+        <w:t>GitHub Link</w:t>
+      </w:r>
+      <w:r>
+        <w:rPr/>
+        <w:fldChar w:fldCharType="end" w:fldLock="0"/>
       </w:r>
     </w:p>
     <w:p>
@@ -3222,6 +3269,14 @@
       </w14:textFill>
     </w:rPr>
   </w:style>
+  <w:style w:type="character" w:styleId="Hyperlink.0">
+    <w:name w:val="Hyperlink.0"/>
+    <w:basedOn w:val="Hyperlink"/>
+    <w:next w:val="Hyperlink.0"/>
+    <w:rPr>
+      <w:u w:val="single"/>
+    </w:rPr>
+  </w:style>
   <w:style w:type="paragraph" w:styleId="Subtitle">
     <w:name w:val="Subtitle"/>
     <w:next w:val="Body 2"/>
@@ -3368,14 +3423,6 @@
         <w:numId w:val="3"/>
       </w:numPr>
     </w:pPr>
-  </w:style>
-  <w:style w:type="character" w:styleId="Hyperlink.0">
-    <w:name w:val="Hyperlink.0"/>
-    <w:basedOn w:val="Hyperlink"/>
-    <w:next w:val="Hyperlink.0"/>
-    <w:rPr>
-      <w:u w:val="single"/>
-    </w:rPr>
   </w:style>
   <w:style w:type="paragraph" w:styleId="Subheading">
     <w:name w:val="Subheading"/>

</xml_diff>